<commit_message>
HW2 Part 1 and Part 2 WIP
</commit_message>
<xml_diff>
--- a/Assignment2/Work/Indranil/HW2_Group2.docx
+++ b/Assignment2/Work/Indranil/HW2_Group2.docx
@@ -2267,6 +2267,9 @@
         </w:rPr>
       </w:pPr>
       <w:r>
+        <w:rPr>
+          <w:noProof/>
+        </w:rPr>
         <w:drawing>
           <wp:inline distT="0" distB="0" distL="0" distR="0" wp14:anchorId="5AAD561E" wp14:editId="5848B066">
             <wp:extent cx="2994660" cy="2982024"/>
@@ -2621,6 +2624,53 @@
       <w:pPr>
         <w:rPr>
           <w:rFonts w:asciiTheme="majorHAnsi" w:hAnsiTheme="majorHAnsi" w:cstheme="majorHAnsi"/>
+        </w:rPr>
+      </w:pPr>
+    </w:p>
+    <w:p>
+      <w:pPr>
+        <w:rPr>
+          <w:rFonts w:asciiTheme="majorHAnsi" w:hAnsiTheme="majorHAnsi" w:cstheme="majorHAnsi"/>
+        </w:rPr>
+      </w:pPr>
+      <w:r>
+        <w:rPr>
+          <w:rFonts w:asciiTheme="majorHAnsi" w:hAnsiTheme="majorHAnsi" w:cstheme="majorHAnsi"/>
+        </w:rPr>
+        <w:t>We are providing two solutions – one using a random 3x2 matrix and other using a housing dataset</w:t>
+      </w:r>
+    </w:p>
+    <w:p>
+      <w:pPr>
+        <w:rPr>
+          <w:rFonts w:asciiTheme="majorHAnsi" w:hAnsiTheme="majorHAnsi" w:cstheme="majorHAnsi"/>
+        </w:rPr>
+      </w:pPr>
+      <w:r>
+        <w:rPr>
+          <w:rFonts w:asciiTheme="majorHAnsi" w:hAnsiTheme="majorHAnsi" w:cstheme="majorHAnsi"/>
+        </w:rPr>
+        <w:lastRenderedPageBreak/>
+        <w:t xml:space="preserve">Solution 1 – random 3x2 matrix </w:t>
+      </w:r>
+      <w:r>
+        <w:rPr>
+          <w:rFonts w:asciiTheme="majorHAnsi" w:hAnsiTheme="majorHAnsi" w:cstheme="majorHAnsi"/>
+        </w:rPr>
+        <w:t xml:space="preserve">. </w:t>
+      </w:r>
+    </w:p>
+    <w:p>
+      <w:pPr>
+        <w:rPr>
+          <w:rFonts w:asciiTheme="majorHAnsi" w:hAnsiTheme="majorHAnsi" w:cstheme="majorHAnsi"/>
+        </w:rPr>
+      </w:pPr>
+    </w:p>
+    <w:p>
+      <w:pPr>
+        <w:rPr>
+          <w:rFonts w:asciiTheme="majorHAnsi" w:hAnsiTheme="majorHAnsi" w:cstheme="majorHAnsi"/>
           <w:vertAlign w:val="superscript"/>
         </w:rPr>
       </w:pPr>
@@ -2628,7 +2678,7 @@
         <w:rPr>
           <w:rFonts w:asciiTheme="majorHAnsi" w:hAnsiTheme="majorHAnsi" w:cstheme="majorHAnsi"/>
         </w:rPr>
-        <w:t xml:space="preserve">If we have A as 3x2 , </w:t>
+        <w:t xml:space="preserve"> we have A as 3x2 , </w:t>
       </w:r>
       <w:r>
         <w:rPr>
@@ -2720,7 +2770,6 @@
         <w:rPr>
           <w:rFonts w:asciiTheme="majorHAnsi" w:hAnsiTheme="majorHAnsi" w:cstheme="majorHAnsi"/>
         </w:rPr>
-        <w:lastRenderedPageBreak/>
         <w:t xml:space="preserve">Hence </w:t>
       </w:r>
     </w:p>
@@ -2801,6 +2850,30 @@
           <w:rFonts w:asciiTheme="majorHAnsi" w:hAnsiTheme="majorHAnsi" w:cstheme="majorHAnsi"/>
         </w:rPr>
       </w:pPr>
+      <w:r>
+        <w:rPr>
+          <w:rFonts w:asciiTheme="majorHAnsi" w:hAnsiTheme="majorHAnsi" w:cstheme="majorHAnsi"/>
+        </w:rPr>
+        <w:t xml:space="preserve">Solution </w:t>
+      </w:r>
+      <w:r>
+        <w:rPr>
+          <w:rFonts w:asciiTheme="majorHAnsi" w:hAnsiTheme="majorHAnsi" w:cstheme="majorHAnsi"/>
+        </w:rPr>
+        <w:t>2</w:t>
+      </w:r>
+      <w:r>
+        <w:rPr>
+          <w:rFonts w:asciiTheme="majorHAnsi" w:hAnsiTheme="majorHAnsi" w:cstheme="majorHAnsi"/>
+        </w:rPr>
+        <w:t xml:space="preserve"> – </w:t>
+      </w:r>
+      <w:r>
+        <w:rPr>
+          <w:rFonts w:asciiTheme="majorHAnsi" w:hAnsiTheme="majorHAnsi" w:cstheme="majorHAnsi"/>
+        </w:rPr>
+        <w:t>using Housing dataset</w:t>
+      </w:r>
     </w:p>
     <w:p>
       <w:pPr>

</xml_diff>

<commit_message>
Please take bias valiance tradeoff from here
</commit_message>
<xml_diff>
--- a/Assignment2/Work/Indranil/HW2_Group2.docx
+++ b/Assignment2/Work/Indranil/HW2_Group2.docx
@@ -180,15 +180,7 @@
     </w:p>
     <w:p>
       <w:r>
-        <w:t>We know the coordinates of 2 points of this line: A</w:t>
-      </w:r>
-      <w:proofErr w:type="gramStart"/>
-      <w:r>
-        <w:t>=(</w:t>
-      </w:r>
-      <w:proofErr w:type="gramEnd"/>
-      <w:r>
-        <w:t xml:space="preserve">-1,0) and B=(0,2). </w:t>
+        <w:t xml:space="preserve">We know the coordinates of 2 points of this line: A=(-1,0) and B=(0,2). </w:t>
       </w:r>
     </w:p>
     <w:p/>
@@ -695,29 +687,8 @@
       </w:r>
     </w:p>
     <w:p>
-      <w:proofErr w:type="gramStart"/>
-      <w:r>
-        <w:t>So</w:t>
-      </w:r>
-      <w:proofErr w:type="gramEnd"/>
-      <w:r>
-        <w:t xml:space="preserve"> 2, 2, -1 are possible values for the weights w0, w1, and w2, respectively. To check if their signs are correct, consider a point on one side of the line, for instance the origin O</w:t>
-      </w:r>
-      <w:proofErr w:type="gramStart"/>
-      <w:r>
-        <w:t>=(</w:t>
-      </w:r>
-      <w:proofErr w:type="gramEnd"/>
-      <w:r>
-        <w:t xml:space="preserve">0,0). The output of the perceptron for this point </w:t>
-      </w:r>
-      <w:proofErr w:type="gramStart"/>
-      <w:r>
-        <w:t>has to</w:t>
-      </w:r>
-      <w:proofErr w:type="gramEnd"/>
-      <w:r>
-        <w:t xml:space="preserve"> be negative, but the output of the perceptron using the candidate weights is positive. Therefore, we need to negate the previous values and conclude that </w:t>
+      <w:r>
+        <w:t xml:space="preserve">So 2, 2, -1 are possible values for the weights w0, w1, and w2, respectively. To check if their signs are correct, consider a point on one side of the line, for instance the origin O=(0,0). The output of the perceptron for this point has to be negative, but the output of the perceptron using the candidate weights is positive. Therefore, we need to negate the previous values and conclude that </w:t>
       </w:r>
     </w:p>
     <w:p/>
@@ -927,15 +898,7 @@
     <w:p/>
     <w:p>
       <w:r>
-        <w:t xml:space="preserve">In machine learning, the perceptron is a supervised learning algorithm used as a binary classifier, which is used to identify whether </w:t>
-      </w:r>
-      <w:proofErr w:type="gramStart"/>
-      <w:r>
-        <w:t>a</w:t>
-      </w:r>
-      <w:proofErr w:type="gramEnd"/>
-      <w:r>
-        <w:t xml:space="preserve"> input data belongs to a specific group (class) or not.</w:t>
+        <w:t>In machine learning, the perceptron is a supervised learning algorithm used as a binary classifier, which is used to identify whether a input data belongs to a specific group (class) or not.</w:t>
       </w:r>
     </w:p>
     <w:p>
@@ -1001,9 +964,70 @@
           <w:bdr w:val="none" w:sz="0" w:space="0" w:color="auto" w:frame="1"/>
           <w:shd w:val="clear" w:color="auto" w:fill="FFFFFF"/>
         </w:rPr>
-        <w:t>)</w:t>
-      </w:r>
-      <w:proofErr w:type="gramStart"/>
+        <w:t>)=</w:t>
+      </w:r>
+      <w:r>
+        <w:rPr>
+          <w:rStyle w:val="mo"/>
+          <w:rFonts w:ascii="MathJax_Size3" w:hAnsi="MathJax_Size3"/>
+          <w:color w:val="3C484E"/>
+          <w:sz w:val="96"/>
+          <w:szCs w:val="96"/>
+          <w:bdr w:val="none" w:sz="0" w:space="0" w:color="auto" w:frame="1"/>
+          <w:shd w:val="clear" w:color="auto" w:fill="FFFFFF"/>
+        </w:rPr>
+        <w:t>{</w:t>
+      </w:r>
+      <w:r>
+        <w:rPr>
+          <w:rStyle w:val="mn"/>
+          <w:rFonts w:ascii="MathJax_Main" w:hAnsi="MathJax_Main"/>
+          <w:color w:val="3C484E"/>
+          <w:sz w:val="35"/>
+          <w:szCs w:val="35"/>
+          <w:bdr w:val="none" w:sz="0" w:space="0" w:color="auto" w:frame="1"/>
+          <w:shd w:val="clear" w:color="auto" w:fill="FFFFFF"/>
+        </w:rPr>
+        <w:t>1</w:t>
+      </w:r>
+      <w:r>
+        <w:rPr>
+          <w:rStyle w:val="mn"/>
+          <w:rFonts w:ascii="MathJax_Main" w:hAnsi="MathJax_Main"/>
+          <w:color w:val="3C484E"/>
+          <w:sz w:val="35"/>
+          <w:szCs w:val="35"/>
+          <w:bdr w:val="none" w:sz="0" w:space="0" w:color="auto" w:frame="1"/>
+          <w:shd w:val="clear" w:color="auto" w:fill="FFFFFF"/>
+        </w:rPr>
+        <w:t xml:space="preserve"> if s&gt;0</w:t>
+      </w:r>
+    </w:p>
+    <w:p>
+      <w:pPr>
+        <w:ind w:left="720"/>
+        <w:rPr>
+          <w:rStyle w:val="mtext"/>
+          <w:rFonts w:ascii="MathJax_Main" w:hAnsi="MathJax_Main"/>
+          <w:color w:val="3C484E"/>
+          <w:sz w:val="35"/>
+          <w:szCs w:val="35"/>
+          <w:bdr w:val="none" w:sz="0" w:space="0" w:color="auto" w:frame="1"/>
+          <w:shd w:val="clear" w:color="auto" w:fill="FFFFFF"/>
+        </w:rPr>
+      </w:pPr>
+      <w:r>
+        <w:rPr>
+          <w:rStyle w:val="mn"/>
+          <w:rFonts w:ascii="MathJax_Main" w:hAnsi="MathJax_Main"/>
+          <w:color w:val="3C484E"/>
+          <w:sz w:val="35"/>
+          <w:szCs w:val="35"/>
+          <w:bdr w:val="none" w:sz="0" w:space="0" w:color="auto" w:frame="1"/>
+          <w:shd w:val="clear" w:color="auto" w:fill="FFFFFF"/>
+        </w:rPr>
+        <w:t xml:space="preserve">  </w:t>
+      </w:r>
       <w:r>
         <w:rPr>
           <w:rStyle w:val="mo"/>
@@ -1014,21 +1038,8 @@
           <w:bdr w:val="none" w:sz="0" w:space="0" w:color="auto" w:frame="1"/>
           <w:shd w:val="clear" w:color="auto" w:fill="FFFFFF"/>
         </w:rPr>
-        <w:t>=</w:t>
-      </w:r>
-      <w:r>
-        <w:rPr>
-          <w:rStyle w:val="mo"/>
-          <w:rFonts w:ascii="MathJax_Size3" w:hAnsi="MathJax_Size3"/>
-          <w:color w:val="3C484E"/>
-          <w:sz w:val="96"/>
-          <w:szCs w:val="96"/>
-          <w:bdr w:val="none" w:sz="0" w:space="0" w:color="auto" w:frame="1"/>
-          <w:shd w:val="clear" w:color="auto" w:fill="FFFFFF"/>
-        </w:rPr>
-        <w:t>{</w:t>
-      </w:r>
-      <w:proofErr w:type="gramEnd"/>
+        <w:t>−</w:t>
+      </w:r>
       <w:r>
         <w:rPr>
           <w:rStyle w:val="mn"/>
@@ -1043,21 +1054,6 @@
       </w:r>
       <w:r>
         <w:rPr>
-          <w:rStyle w:val="mn"/>
-          <w:rFonts w:ascii="MathJax_Main" w:hAnsi="MathJax_Main"/>
-          <w:color w:val="3C484E"/>
-          <w:sz w:val="35"/>
-          <w:szCs w:val="35"/>
-          <w:bdr w:val="none" w:sz="0" w:space="0" w:color="auto" w:frame="1"/>
-          <w:shd w:val="clear" w:color="auto" w:fill="FFFFFF"/>
-        </w:rPr>
-        <w:t xml:space="preserve"> if s&gt;0</w:t>
-      </w:r>
-    </w:p>
-    <w:p>
-      <w:pPr>
-        <w:ind w:left="720"/>
-        <w:rPr>
           <w:rStyle w:val="mtext"/>
           <w:rFonts w:ascii="MathJax_Main" w:hAnsi="MathJax_Main"/>
           <w:color w:val="3C484E"/>
@@ -1066,53 +1062,6 @@
           <w:bdr w:val="none" w:sz="0" w:space="0" w:color="auto" w:frame="1"/>
           <w:shd w:val="clear" w:color="auto" w:fill="FFFFFF"/>
         </w:rPr>
-      </w:pPr>
-      <w:r>
-        <w:rPr>
-          <w:rStyle w:val="mn"/>
-          <w:rFonts w:ascii="MathJax_Main" w:hAnsi="MathJax_Main"/>
-          <w:color w:val="3C484E"/>
-          <w:sz w:val="35"/>
-          <w:szCs w:val="35"/>
-          <w:bdr w:val="none" w:sz="0" w:space="0" w:color="auto" w:frame="1"/>
-          <w:shd w:val="clear" w:color="auto" w:fill="FFFFFF"/>
-        </w:rPr>
-        <w:t xml:space="preserve">  </w:t>
-      </w:r>
-      <w:r>
-        <w:rPr>
-          <w:rStyle w:val="mo"/>
-          <w:rFonts w:ascii="MathJax_Main" w:hAnsi="MathJax_Main"/>
-          <w:color w:val="3C484E"/>
-          <w:sz w:val="35"/>
-          <w:szCs w:val="35"/>
-          <w:bdr w:val="none" w:sz="0" w:space="0" w:color="auto" w:frame="1"/>
-          <w:shd w:val="clear" w:color="auto" w:fill="FFFFFF"/>
-        </w:rPr>
-        <w:t>−</w:t>
-      </w:r>
-      <w:r>
-        <w:rPr>
-          <w:rStyle w:val="mn"/>
-          <w:rFonts w:ascii="MathJax_Main" w:hAnsi="MathJax_Main"/>
-          <w:color w:val="3C484E"/>
-          <w:sz w:val="35"/>
-          <w:szCs w:val="35"/>
-          <w:bdr w:val="none" w:sz="0" w:space="0" w:color="auto" w:frame="1"/>
-          <w:shd w:val="clear" w:color="auto" w:fill="FFFFFF"/>
-        </w:rPr>
-        <w:t>1</w:t>
-      </w:r>
-      <w:r>
-        <w:rPr>
-          <w:rStyle w:val="mtext"/>
-          <w:rFonts w:ascii="MathJax_Main" w:hAnsi="MathJax_Main"/>
-          <w:color w:val="3C484E"/>
-          <w:sz w:val="35"/>
-          <w:szCs w:val="35"/>
-          <w:bdr w:val="none" w:sz="0" w:space="0" w:color="auto" w:frame="1"/>
-          <w:shd w:val="clear" w:color="auto" w:fill="FFFFFF"/>
-        </w:rPr>
         <w:t>if otherwise.</w:t>
       </w:r>
     </w:p>
@@ -1148,15 +1097,7 @@
         <w:t>a</w:t>
       </w:r>
       <w:r>
-        <w:t xml:space="preserve">ndom X1 and X2 as </w:t>
-      </w:r>
-      <w:proofErr w:type="gramStart"/>
-      <w:r>
-        <w:t>input ,</w:t>
-      </w:r>
-      <w:proofErr w:type="gramEnd"/>
-      <w:r>
-        <w:t xml:space="preserve"> add them ,if it’s a positive </w:t>
+        <w:t xml:space="preserve">ndom X1 and X2 as input , add them ,if it’s a positive </w:t>
       </w:r>
       <w:r>
         <w:t xml:space="preserve">value, return 1 , otherwise -1. </w:t>
@@ -1174,15 +1115,7 @@
         <w:t>integers</w:t>
       </w:r>
       <w:r>
-        <w:t xml:space="preserve"> between 100 and -100 as X1 and X</w:t>
-      </w:r>
-      <w:proofErr w:type="gramStart"/>
-      <w:r>
-        <w:t>0 ,</w:t>
-      </w:r>
-      <w:proofErr w:type="gramEnd"/>
-      <w:r>
-        <w:t xml:space="preserve"> and a Y value of either +1 or -1. </w:t>
+        <w:t xml:space="preserve"> between 100 and -100 as X1 and X0 , and a Y value of either +1 or -1. </w:t>
       </w:r>
     </w:p>
     <w:p>
@@ -1192,15 +1125,7 @@
     </w:p>
     <w:p>
       <w:r>
-        <w:t>We have defined an activation function which takes x1, x</w:t>
-      </w:r>
-      <w:proofErr w:type="gramStart"/>
-      <w:r>
-        <w:t>0 ,</w:t>
-      </w:r>
-      <w:proofErr w:type="gramEnd"/>
-      <w:r>
-        <w:t xml:space="preserve"> and </w:t>
+        <w:t xml:space="preserve">We have defined an activation function which takes x1, x0 , and </w:t>
       </w:r>
       <w:r>
         <w:t>the weights and bias</w:t>
@@ -1214,15 +1139,7 @@
     </w:p>
     <w:p>
       <w:r>
-        <w:t xml:space="preserve">If the guessed value is more than </w:t>
-      </w:r>
-      <w:proofErr w:type="gramStart"/>
-      <w:r>
-        <w:t>0 ,</w:t>
-      </w:r>
-      <w:proofErr w:type="gramEnd"/>
-      <w:r>
-        <w:t xml:space="preserve"> it returns +1 , else -1. </w:t>
+        <w:t xml:space="preserve">If the guessed value is more than 0 , it returns +1 , else -1. </w:t>
       </w:r>
     </w:p>
     <w:p>
@@ -1263,7 +1180,6 @@
         <w:t xml:space="preserve"> is to make accurate classifications. To train a model to do this, perceptron weights must be optimizing for any specific classification task at </w:t>
       </w:r>
       <w:proofErr w:type="spellStart"/>
-      <w:proofErr w:type="gramStart"/>
       <w:r>
         <w:rPr>
           <w:rFonts w:asciiTheme="minorHAnsi" w:eastAsiaTheme="minorHAnsi" w:hAnsiTheme="minorHAnsi" w:cstheme="minorBidi"/>
@@ -1273,7 +1189,6 @@
         <w:t>hand.The</w:t>
       </w:r>
       <w:proofErr w:type="spellEnd"/>
-      <w:proofErr w:type="gramEnd"/>
       <w:r>
         <w:rPr>
           <w:rFonts w:asciiTheme="minorHAnsi" w:eastAsiaTheme="minorHAnsi" w:hAnsiTheme="minorHAnsi" w:cstheme="minorBidi"/>
@@ -1283,15 +1198,7 @@
         <w:t xml:space="preserve"> best weight values can be chosen by training a perceptron on labeled training data that assigns an appropriate label to each data sample (feature). </w:t>
       </w:r>
       <w:r>
-        <w:t xml:space="preserve">Now the objective is the to optimize the weights so that the guessed value is closed to the actual y we already have in training data. </w:t>
-      </w:r>
-      <w:proofErr w:type="gramStart"/>
-      <w:r>
-        <w:t>In order to</w:t>
-      </w:r>
-      <w:proofErr w:type="gramEnd"/>
-      <w:r>
-        <w:t xml:space="preserve"> do that, for each of the training dataset, we call the activation function to get the guessed value</w:t>
+        <w:t>Now the objective is the to optimize the weights so that the guessed value is closed to the actual y we already have in training data. In order to do that, for each of the training dataset, we call the activation function to get the guessed value</w:t>
       </w:r>
       <w:r>
         <w:t xml:space="preserve"> and calculate the error as the training y and the guessed value. </w:t>
@@ -1299,13 +1206,8 @@
     </w:p>
     <w:p>
       <w:r>
-        <w:t xml:space="preserve">Here are the possible combinations of </w:t>
-      </w:r>
-      <w:proofErr w:type="gramStart"/>
-      <w:r>
-        <w:t>error :</w:t>
-      </w:r>
-      <w:proofErr w:type="gramEnd"/>
+        <w:t>Here are the possible combinations of error :</w:t>
+      </w:r>
     </w:p>
     <w:tbl>
       <w:tblPr>
@@ -1484,15 +1386,7 @@
     <w:p/>
     <w:p>
       <w:r>
-        <w:t xml:space="preserve">So, the only 3 possible outcomes of error might be </w:t>
-      </w:r>
-      <w:proofErr w:type="gramStart"/>
-      <w:r>
-        <w:t>0,-</w:t>
-      </w:r>
-      <w:proofErr w:type="gramEnd"/>
-      <w:r>
-        <w:t xml:space="preserve">2,and 2. </w:t>
+        <w:t xml:space="preserve">So, the only 3 possible outcomes of error might be 0,-2,and 2. </w:t>
       </w:r>
     </w:p>
     <w:p/>
@@ -1753,25 +1647,7 @@
           <w:i/>
           <w:iCs/>
         </w:rPr>
-        <w:t xml:space="preserve">Iteration: </w:t>
-      </w:r>
-      <w:proofErr w:type="gramStart"/>
-      <w:r>
-        <w:rPr>
-          <w:rFonts w:asciiTheme="majorHAnsi" w:hAnsiTheme="majorHAnsi" w:cstheme="majorHAnsi"/>
-          <w:i/>
-          <w:iCs/>
-        </w:rPr>
-        <w:t>1 :</w:t>
-      </w:r>
-      <w:proofErr w:type="gramEnd"/>
-      <w:r>
-        <w:rPr>
-          <w:rFonts w:asciiTheme="majorHAnsi" w:hAnsiTheme="majorHAnsi" w:cstheme="majorHAnsi"/>
-          <w:i/>
-          <w:iCs/>
-        </w:rPr>
-        <w:t xml:space="preserve">  [</w:t>
+        <w:t>Iteration: 1 :  [</w:t>
       </w:r>
       <w:proofErr w:type="spellStart"/>
       <w:r>
@@ -1806,25 +1682,7 @@
           <w:i/>
           <w:iCs/>
         </w:rPr>
-        <w:t xml:space="preserve"> Iteration: </w:t>
-      </w:r>
-      <w:proofErr w:type="gramStart"/>
-      <w:r>
-        <w:rPr>
-          <w:rFonts w:asciiTheme="majorHAnsi" w:hAnsiTheme="majorHAnsi" w:cstheme="majorHAnsi"/>
-          <w:i/>
-          <w:iCs/>
-        </w:rPr>
-        <w:t>2 :</w:t>
-      </w:r>
-      <w:proofErr w:type="gramEnd"/>
-      <w:r>
-        <w:rPr>
-          <w:rFonts w:asciiTheme="majorHAnsi" w:hAnsiTheme="majorHAnsi" w:cstheme="majorHAnsi"/>
-          <w:i/>
-          <w:iCs/>
-        </w:rPr>
-        <w:t xml:space="preserve">  [</w:t>
+        <w:t xml:space="preserve"> Iteration: 2 :  [</w:t>
       </w:r>
       <w:proofErr w:type="spellStart"/>
       <w:r>
@@ -1859,25 +1717,7 @@
           <w:i/>
           <w:iCs/>
         </w:rPr>
-        <w:t xml:space="preserve"> Iteration: </w:t>
-      </w:r>
-      <w:proofErr w:type="gramStart"/>
-      <w:r>
-        <w:rPr>
-          <w:rFonts w:asciiTheme="majorHAnsi" w:hAnsiTheme="majorHAnsi" w:cstheme="majorHAnsi"/>
-          <w:i/>
-          <w:iCs/>
-        </w:rPr>
-        <w:t>3 :</w:t>
-      </w:r>
-      <w:proofErr w:type="gramEnd"/>
-      <w:r>
-        <w:rPr>
-          <w:rFonts w:asciiTheme="majorHAnsi" w:hAnsiTheme="majorHAnsi" w:cstheme="majorHAnsi"/>
-          <w:i/>
-          <w:iCs/>
-        </w:rPr>
-        <w:t xml:space="preserve">  [</w:t>
+        <w:t xml:space="preserve"> Iteration: 3 :  [</w:t>
       </w:r>
       <w:proofErr w:type="spellStart"/>
       <w:r>
@@ -1912,25 +1752,7 @@
           <w:i/>
           <w:iCs/>
         </w:rPr>
-        <w:t xml:space="preserve"> Iteration: </w:t>
-      </w:r>
-      <w:proofErr w:type="gramStart"/>
-      <w:r>
-        <w:rPr>
-          <w:rFonts w:asciiTheme="majorHAnsi" w:hAnsiTheme="majorHAnsi" w:cstheme="majorHAnsi"/>
-          <w:i/>
-          <w:iCs/>
-        </w:rPr>
-        <w:t>4 :</w:t>
-      </w:r>
-      <w:proofErr w:type="gramEnd"/>
-      <w:r>
-        <w:rPr>
-          <w:rFonts w:asciiTheme="majorHAnsi" w:hAnsiTheme="majorHAnsi" w:cstheme="majorHAnsi"/>
-          <w:i/>
-          <w:iCs/>
-        </w:rPr>
-        <w:t xml:space="preserve">  [</w:t>
+        <w:t xml:space="preserve"> Iteration: 4 :  [</w:t>
       </w:r>
       <w:proofErr w:type="spellStart"/>
       <w:r>
@@ -1965,25 +1787,7 @@
           <w:i/>
           <w:iCs/>
         </w:rPr>
-        <w:t xml:space="preserve"> Iteration: </w:t>
-      </w:r>
-      <w:proofErr w:type="gramStart"/>
-      <w:r>
-        <w:rPr>
-          <w:rFonts w:asciiTheme="majorHAnsi" w:hAnsiTheme="majorHAnsi" w:cstheme="majorHAnsi"/>
-          <w:i/>
-          <w:iCs/>
-        </w:rPr>
-        <w:t>5 :</w:t>
-      </w:r>
-      <w:proofErr w:type="gramEnd"/>
-      <w:r>
-        <w:rPr>
-          <w:rFonts w:asciiTheme="majorHAnsi" w:hAnsiTheme="majorHAnsi" w:cstheme="majorHAnsi"/>
-          <w:i/>
-          <w:iCs/>
-        </w:rPr>
-        <w:t xml:space="preserve">  [</w:t>
+        <w:t xml:space="preserve"> Iteration: 5 :  [</w:t>
       </w:r>
       <w:proofErr w:type="spellStart"/>
       <w:r>
@@ -2018,25 +1822,7 @@
           <w:i/>
           <w:iCs/>
         </w:rPr>
-        <w:t xml:space="preserve"> Iteration: </w:t>
-      </w:r>
-      <w:proofErr w:type="gramStart"/>
-      <w:r>
-        <w:rPr>
-          <w:rFonts w:asciiTheme="majorHAnsi" w:hAnsiTheme="majorHAnsi" w:cstheme="majorHAnsi"/>
-          <w:i/>
-          <w:iCs/>
-        </w:rPr>
-        <w:t>6 :</w:t>
-      </w:r>
-      <w:proofErr w:type="gramEnd"/>
-      <w:r>
-        <w:rPr>
-          <w:rFonts w:asciiTheme="majorHAnsi" w:hAnsiTheme="majorHAnsi" w:cstheme="majorHAnsi"/>
-          <w:i/>
-          <w:iCs/>
-        </w:rPr>
-        <w:t xml:space="preserve">  [</w:t>
+        <w:t xml:space="preserve"> Iteration: 6 :  [</w:t>
       </w:r>
       <w:proofErr w:type="spellStart"/>
       <w:r>
@@ -2071,25 +1857,7 @@
           <w:i/>
           <w:iCs/>
         </w:rPr>
-        <w:t xml:space="preserve"> Iteration: </w:t>
-      </w:r>
-      <w:proofErr w:type="gramStart"/>
-      <w:r>
-        <w:rPr>
-          <w:rFonts w:asciiTheme="majorHAnsi" w:hAnsiTheme="majorHAnsi" w:cstheme="majorHAnsi"/>
-          <w:i/>
-          <w:iCs/>
-        </w:rPr>
-        <w:t>7 :</w:t>
-      </w:r>
-      <w:proofErr w:type="gramEnd"/>
-      <w:r>
-        <w:rPr>
-          <w:rFonts w:asciiTheme="majorHAnsi" w:hAnsiTheme="majorHAnsi" w:cstheme="majorHAnsi"/>
-          <w:i/>
-          <w:iCs/>
-        </w:rPr>
-        <w:t xml:space="preserve">  [</w:t>
+        <w:t xml:space="preserve"> Iteration: 7 :  [</w:t>
       </w:r>
       <w:proofErr w:type="spellStart"/>
       <w:r>
@@ -2124,25 +1892,7 @@
           <w:i/>
           <w:iCs/>
         </w:rPr>
-        <w:t xml:space="preserve"> Iteration: </w:t>
-      </w:r>
-      <w:proofErr w:type="gramStart"/>
-      <w:r>
-        <w:rPr>
-          <w:rFonts w:asciiTheme="majorHAnsi" w:hAnsiTheme="majorHAnsi" w:cstheme="majorHAnsi"/>
-          <w:i/>
-          <w:iCs/>
-        </w:rPr>
-        <w:t>8 :</w:t>
-      </w:r>
-      <w:proofErr w:type="gramEnd"/>
-      <w:r>
-        <w:rPr>
-          <w:rFonts w:asciiTheme="majorHAnsi" w:hAnsiTheme="majorHAnsi" w:cstheme="majorHAnsi"/>
-          <w:i/>
-          <w:iCs/>
-        </w:rPr>
-        <w:t xml:space="preserve">  [</w:t>
+        <w:t xml:space="preserve"> Iteration: 8 :  [</w:t>
       </w:r>
       <w:proofErr w:type="spellStart"/>
       <w:r>
@@ -2177,25 +1927,7 @@
           <w:i/>
           <w:iCs/>
         </w:rPr>
-        <w:t xml:space="preserve"> Iteration: </w:t>
-      </w:r>
-      <w:proofErr w:type="gramStart"/>
-      <w:r>
-        <w:rPr>
-          <w:rFonts w:asciiTheme="majorHAnsi" w:hAnsiTheme="majorHAnsi" w:cstheme="majorHAnsi"/>
-          <w:i/>
-          <w:iCs/>
-        </w:rPr>
-        <w:t>9 :</w:t>
-      </w:r>
-      <w:proofErr w:type="gramEnd"/>
-      <w:r>
-        <w:rPr>
-          <w:rFonts w:asciiTheme="majorHAnsi" w:hAnsiTheme="majorHAnsi" w:cstheme="majorHAnsi"/>
-          <w:i/>
-          <w:iCs/>
-        </w:rPr>
-        <w:t xml:space="preserve">  [</w:t>
+        <w:t xml:space="preserve"> Iteration: 9 :  [</w:t>
       </w:r>
       <w:proofErr w:type="spellStart"/>
       <w:r>
@@ -2230,25 +1962,7 @@
           <w:i/>
           <w:iCs/>
         </w:rPr>
-        <w:t xml:space="preserve"> Iteration: </w:t>
-      </w:r>
-      <w:proofErr w:type="gramStart"/>
-      <w:r>
-        <w:rPr>
-          <w:rFonts w:asciiTheme="majorHAnsi" w:hAnsiTheme="majorHAnsi" w:cstheme="majorHAnsi"/>
-          <w:i/>
-          <w:iCs/>
-        </w:rPr>
-        <w:t>10 :</w:t>
-      </w:r>
-      <w:proofErr w:type="gramEnd"/>
-      <w:r>
-        <w:rPr>
-          <w:rFonts w:asciiTheme="majorHAnsi" w:hAnsiTheme="majorHAnsi" w:cstheme="majorHAnsi"/>
-          <w:i/>
-          <w:iCs/>
-        </w:rPr>
-        <w:t xml:space="preserve">  [</w:t>
+        <w:t xml:space="preserve"> Iteration: 10 :  [</w:t>
       </w:r>
       <w:proofErr w:type="spellStart"/>
       <w:r>
@@ -2283,25 +1997,7 @@
           <w:i/>
           <w:iCs/>
         </w:rPr>
-        <w:t xml:space="preserve"> Iteration: </w:t>
-      </w:r>
-      <w:proofErr w:type="gramStart"/>
-      <w:r>
-        <w:rPr>
-          <w:rFonts w:asciiTheme="majorHAnsi" w:hAnsiTheme="majorHAnsi" w:cstheme="majorHAnsi"/>
-          <w:i/>
-          <w:iCs/>
-        </w:rPr>
-        <w:t>11 :</w:t>
-      </w:r>
-      <w:proofErr w:type="gramEnd"/>
-      <w:r>
-        <w:rPr>
-          <w:rFonts w:asciiTheme="majorHAnsi" w:hAnsiTheme="majorHAnsi" w:cstheme="majorHAnsi"/>
-          <w:i/>
-          <w:iCs/>
-        </w:rPr>
-        <w:t xml:space="preserve">  [</w:t>
+        <w:t xml:space="preserve"> Iteration: 11 :  [</w:t>
       </w:r>
       <w:proofErr w:type="spellStart"/>
       <w:r>
@@ -2336,25 +2032,7 @@
           <w:i/>
           <w:iCs/>
         </w:rPr>
-        <w:t xml:space="preserve"> Iteration: </w:t>
-      </w:r>
-      <w:proofErr w:type="gramStart"/>
-      <w:r>
-        <w:rPr>
-          <w:rFonts w:asciiTheme="majorHAnsi" w:hAnsiTheme="majorHAnsi" w:cstheme="majorHAnsi"/>
-          <w:i/>
-          <w:iCs/>
-        </w:rPr>
-        <w:t>12 :</w:t>
-      </w:r>
-      <w:proofErr w:type="gramEnd"/>
-      <w:r>
-        <w:rPr>
-          <w:rFonts w:asciiTheme="majorHAnsi" w:hAnsiTheme="majorHAnsi" w:cstheme="majorHAnsi"/>
-          <w:i/>
-          <w:iCs/>
-        </w:rPr>
-        <w:t xml:space="preserve">  [</w:t>
+        <w:t xml:space="preserve"> Iteration: 12 :  [</w:t>
       </w:r>
       <w:proofErr w:type="spellStart"/>
       <w:r>
@@ -2389,25 +2067,7 @@
           <w:i/>
           <w:iCs/>
         </w:rPr>
-        <w:t xml:space="preserve"> Iteration: </w:t>
-      </w:r>
-      <w:proofErr w:type="gramStart"/>
-      <w:r>
-        <w:rPr>
-          <w:rFonts w:asciiTheme="majorHAnsi" w:hAnsiTheme="majorHAnsi" w:cstheme="majorHAnsi"/>
-          <w:i/>
-          <w:iCs/>
-        </w:rPr>
-        <w:t>13 :</w:t>
-      </w:r>
-      <w:proofErr w:type="gramEnd"/>
-      <w:r>
-        <w:rPr>
-          <w:rFonts w:asciiTheme="majorHAnsi" w:hAnsiTheme="majorHAnsi" w:cstheme="majorHAnsi"/>
-          <w:i/>
-          <w:iCs/>
-        </w:rPr>
-        <w:t xml:space="preserve">  [</w:t>
+        <w:t xml:space="preserve"> Iteration: 13 :  [</w:t>
       </w:r>
       <w:proofErr w:type="spellStart"/>
       <w:r>
@@ -2442,25 +2102,7 @@
           <w:i/>
           <w:iCs/>
         </w:rPr>
-        <w:t xml:space="preserve"> Iteration: </w:t>
-      </w:r>
-      <w:proofErr w:type="gramStart"/>
-      <w:r>
-        <w:rPr>
-          <w:rFonts w:asciiTheme="majorHAnsi" w:hAnsiTheme="majorHAnsi" w:cstheme="majorHAnsi"/>
-          <w:i/>
-          <w:iCs/>
-        </w:rPr>
-        <w:t>14 :</w:t>
-      </w:r>
-      <w:proofErr w:type="gramEnd"/>
-      <w:r>
-        <w:rPr>
-          <w:rFonts w:asciiTheme="majorHAnsi" w:hAnsiTheme="majorHAnsi" w:cstheme="majorHAnsi"/>
-          <w:i/>
-          <w:iCs/>
-        </w:rPr>
-        <w:t xml:space="preserve">  [</w:t>
+        <w:t xml:space="preserve"> Iteration: 14 :  [</w:t>
       </w:r>
       <w:proofErr w:type="spellStart"/>
       <w:r>
@@ -2495,25 +2137,7 @@
           <w:i/>
           <w:iCs/>
         </w:rPr>
-        <w:t xml:space="preserve"> Iteration: </w:t>
-      </w:r>
-      <w:proofErr w:type="gramStart"/>
-      <w:r>
-        <w:rPr>
-          <w:rFonts w:asciiTheme="majorHAnsi" w:hAnsiTheme="majorHAnsi" w:cstheme="majorHAnsi"/>
-          <w:i/>
-          <w:iCs/>
-        </w:rPr>
-        <w:t>15 :</w:t>
-      </w:r>
-      <w:proofErr w:type="gramEnd"/>
-      <w:r>
-        <w:rPr>
-          <w:rFonts w:asciiTheme="majorHAnsi" w:hAnsiTheme="majorHAnsi" w:cstheme="majorHAnsi"/>
-          <w:i/>
-          <w:iCs/>
-        </w:rPr>
-        <w:t xml:space="preserve">  [</w:t>
+        <w:t xml:space="preserve"> Iteration: 15 :  [</w:t>
       </w:r>
       <w:proofErr w:type="spellStart"/>
       <w:r>
@@ -2548,25 +2172,7 @@
           <w:i/>
           <w:iCs/>
         </w:rPr>
-        <w:t xml:space="preserve"> Iteration: </w:t>
-      </w:r>
-      <w:proofErr w:type="gramStart"/>
-      <w:r>
-        <w:rPr>
-          <w:rFonts w:asciiTheme="majorHAnsi" w:hAnsiTheme="majorHAnsi" w:cstheme="majorHAnsi"/>
-          <w:i/>
-          <w:iCs/>
-        </w:rPr>
-        <w:t>16 :</w:t>
-      </w:r>
-      <w:proofErr w:type="gramEnd"/>
-      <w:r>
-        <w:rPr>
-          <w:rFonts w:asciiTheme="majorHAnsi" w:hAnsiTheme="majorHAnsi" w:cstheme="majorHAnsi"/>
-          <w:i/>
-          <w:iCs/>
-        </w:rPr>
-        <w:t xml:space="preserve">  [</w:t>
+        <w:t xml:space="preserve"> Iteration: 16 :  [</w:t>
       </w:r>
       <w:proofErr w:type="spellStart"/>
       <w:r>
@@ -2601,25 +2207,7 @@
           <w:i/>
           <w:iCs/>
         </w:rPr>
-        <w:t xml:space="preserve"> Iteration: </w:t>
-      </w:r>
-      <w:proofErr w:type="gramStart"/>
-      <w:r>
-        <w:rPr>
-          <w:rFonts w:asciiTheme="majorHAnsi" w:hAnsiTheme="majorHAnsi" w:cstheme="majorHAnsi"/>
-          <w:i/>
-          <w:iCs/>
-        </w:rPr>
-        <w:t>17 :</w:t>
-      </w:r>
-      <w:proofErr w:type="gramEnd"/>
-      <w:r>
-        <w:rPr>
-          <w:rFonts w:asciiTheme="majorHAnsi" w:hAnsiTheme="majorHAnsi" w:cstheme="majorHAnsi"/>
-          <w:i/>
-          <w:iCs/>
-        </w:rPr>
-        <w:t xml:space="preserve">  [</w:t>
+        <w:t xml:space="preserve"> Iteration: 17 :  [</w:t>
       </w:r>
       <w:proofErr w:type="spellStart"/>
       <w:r>
@@ -2654,25 +2242,7 @@
           <w:i/>
           <w:iCs/>
         </w:rPr>
-        <w:t xml:space="preserve"> Iteration: </w:t>
-      </w:r>
-      <w:proofErr w:type="gramStart"/>
-      <w:r>
-        <w:rPr>
-          <w:rFonts w:asciiTheme="majorHAnsi" w:hAnsiTheme="majorHAnsi" w:cstheme="majorHAnsi"/>
-          <w:i/>
-          <w:iCs/>
-        </w:rPr>
-        <w:t>18 :</w:t>
-      </w:r>
-      <w:proofErr w:type="gramEnd"/>
-      <w:r>
-        <w:rPr>
-          <w:rFonts w:asciiTheme="majorHAnsi" w:hAnsiTheme="majorHAnsi" w:cstheme="majorHAnsi"/>
-          <w:i/>
-          <w:iCs/>
-        </w:rPr>
-        <w:t xml:space="preserve">  [</w:t>
+        <w:t xml:space="preserve"> Iteration: 18 :  [</w:t>
       </w:r>
       <w:proofErr w:type="spellStart"/>
       <w:r>
@@ -2707,25 +2277,7 @@
           <w:i/>
           <w:iCs/>
         </w:rPr>
-        <w:t xml:space="preserve"> Iteration: </w:t>
-      </w:r>
-      <w:proofErr w:type="gramStart"/>
-      <w:r>
-        <w:rPr>
-          <w:rFonts w:asciiTheme="majorHAnsi" w:hAnsiTheme="majorHAnsi" w:cstheme="majorHAnsi"/>
-          <w:i/>
-          <w:iCs/>
-        </w:rPr>
-        <w:t>19 :</w:t>
-      </w:r>
-      <w:proofErr w:type="gramEnd"/>
-      <w:r>
-        <w:rPr>
-          <w:rFonts w:asciiTheme="majorHAnsi" w:hAnsiTheme="majorHAnsi" w:cstheme="majorHAnsi"/>
-          <w:i/>
-          <w:iCs/>
-        </w:rPr>
-        <w:t xml:space="preserve">  [</w:t>
+        <w:t xml:space="preserve"> Iteration: 19 :  [</w:t>
       </w:r>
       <w:proofErr w:type="spellStart"/>
       <w:r>
@@ -2760,25 +2312,7 @@
           <w:i/>
           <w:iCs/>
         </w:rPr>
-        <w:t xml:space="preserve"> Iteration: </w:t>
-      </w:r>
-      <w:proofErr w:type="gramStart"/>
-      <w:r>
-        <w:rPr>
-          <w:rFonts w:asciiTheme="majorHAnsi" w:hAnsiTheme="majorHAnsi" w:cstheme="majorHAnsi"/>
-          <w:i/>
-          <w:iCs/>
-        </w:rPr>
-        <w:t>20 :</w:t>
-      </w:r>
-      <w:proofErr w:type="gramEnd"/>
-      <w:r>
-        <w:rPr>
-          <w:rFonts w:asciiTheme="majorHAnsi" w:hAnsiTheme="majorHAnsi" w:cstheme="majorHAnsi"/>
-          <w:i/>
-          <w:iCs/>
-        </w:rPr>
-        <w:t xml:space="preserve">  [</w:t>
+        <w:t xml:space="preserve"> Iteration: 20 :  [</w:t>
       </w:r>
       <w:proofErr w:type="spellStart"/>
       <w:r>
@@ -2813,25 +2347,7 @@
           <w:i/>
           <w:iCs/>
         </w:rPr>
-        <w:t xml:space="preserve"> Iteration: </w:t>
-      </w:r>
-      <w:proofErr w:type="gramStart"/>
-      <w:r>
-        <w:rPr>
-          <w:rFonts w:asciiTheme="majorHAnsi" w:hAnsiTheme="majorHAnsi" w:cstheme="majorHAnsi"/>
-          <w:i/>
-          <w:iCs/>
-        </w:rPr>
-        <w:t>21 :</w:t>
-      </w:r>
-      <w:proofErr w:type="gramEnd"/>
-      <w:r>
-        <w:rPr>
-          <w:rFonts w:asciiTheme="majorHAnsi" w:hAnsiTheme="majorHAnsi" w:cstheme="majorHAnsi"/>
-          <w:i/>
-          <w:iCs/>
-        </w:rPr>
-        <w:t xml:space="preserve">  [</w:t>
+        <w:t xml:space="preserve"> Iteration: 21 :  [</w:t>
       </w:r>
       <w:proofErr w:type="spellStart"/>
       <w:r>
@@ -2867,25 +2383,7 @@
           <w:iCs/>
         </w:rPr>
         <w:lastRenderedPageBreak/>
-        <w:t xml:space="preserve"> Iteration: </w:t>
-      </w:r>
-      <w:proofErr w:type="gramStart"/>
-      <w:r>
-        <w:rPr>
-          <w:rFonts w:asciiTheme="majorHAnsi" w:hAnsiTheme="majorHAnsi" w:cstheme="majorHAnsi"/>
-          <w:i/>
-          <w:iCs/>
-        </w:rPr>
-        <w:t>22 :</w:t>
-      </w:r>
-      <w:proofErr w:type="gramEnd"/>
-      <w:r>
-        <w:rPr>
-          <w:rFonts w:asciiTheme="majorHAnsi" w:hAnsiTheme="majorHAnsi" w:cstheme="majorHAnsi"/>
-          <w:i/>
-          <w:iCs/>
-        </w:rPr>
-        <w:t xml:space="preserve">  [</w:t>
+        <w:t xml:space="preserve"> Iteration: 22 :  [</w:t>
       </w:r>
       <w:proofErr w:type="spellStart"/>
       <w:r>
@@ -2920,25 +2418,7 @@
           <w:i/>
           <w:iCs/>
         </w:rPr>
-        <w:t xml:space="preserve"> Iteration: </w:t>
-      </w:r>
-      <w:proofErr w:type="gramStart"/>
-      <w:r>
-        <w:rPr>
-          <w:rFonts w:asciiTheme="majorHAnsi" w:hAnsiTheme="majorHAnsi" w:cstheme="majorHAnsi"/>
-          <w:i/>
-          <w:iCs/>
-        </w:rPr>
-        <w:t>23 :</w:t>
-      </w:r>
-      <w:proofErr w:type="gramEnd"/>
-      <w:r>
-        <w:rPr>
-          <w:rFonts w:asciiTheme="majorHAnsi" w:hAnsiTheme="majorHAnsi" w:cstheme="majorHAnsi"/>
-          <w:i/>
-          <w:iCs/>
-        </w:rPr>
-        <w:t xml:space="preserve">  [</w:t>
+        <w:t xml:space="preserve"> Iteration: 23 :  [</w:t>
       </w:r>
       <w:proofErr w:type="spellStart"/>
       <w:r>
@@ -2973,25 +2453,7 @@
           <w:i/>
           <w:iCs/>
         </w:rPr>
-        <w:t xml:space="preserve"> Iteration: </w:t>
-      </w:r>
-      <w:proofErr w:type="gramStart"/>
-      <w:r>
-        <w:rPr>
-          <w:rFonts w:asciiTheme="majorHAnsi" w:hAnsiTheme="majorHAnsi" w:cstheme="majorHAnsi"/>
-          <w:i/>
-          <w:iCs/>
-        </w:rPr>
-        <w:t>24 :</w:t>
-      </w:r>
-      <w:proofErr w:type="gramEnd"/>
-      <w:r>
-        <w:rPr>
-          <w:rFonts w:asciiTheme="majorHAnsi" w:hAnsiTheme="majorHAnsi" w:cstheme="majorHAnsi"/>
-          <w:i/>
-          <w:iCs/>
-        </w:rPr>
-        <w:t xml:space="preserve">  [</w:t>
+        <w:t xml:space="preserve"> Iteration: 24 :  [</w:t>
       </w:r>
       <w:proofErr w:type="spellStart"/>
       <w:r>
@@ -3026,25 +2488,7 @@
           <w:i/>
           <w:iCs/>
         </w:rPr>
-        <w:t xml:space="preserve"> Iteration: </w:t>
-      </w:r>
-      <w:proofErr w:type="gramStart"/>
-      <w:r>
-        <w:rPr>
-          <w:rFonts w:asciiTheme="majorHAnsi" w:hAnsiTheme="majorHAnsi" w:cstheme="majorHAnsi"/>
-          <w:i/>
-          <w:iCs/>
-        </w:rPr>
-        <w:t>25 :</w:t>
-      </w:r>
-      <w:proofErr w:type="gramEnd"/>
-      <w:r>
-        <w:rPr>
-          <w:rFonts w:asciiTheme="majorHAnsi" w:hAnsiTheme="majorHAnsi" w:cstheme="majorHAnsi"/>
-          <w:i/>
-          <w:iCs/>
-        </w:rPr>
-        <w:t xml:space="preserve">  [</w:t>
+        <w:t xml:space="preserve"> Iteration: 25 :  [</w:t>
       </w:r>
       <w:proofErr w:type="spellStart"/>
       <w:r>
@@ -3079,25 +2523,7 @@
           <w:i/>
           <w:iCs/>
         </w:rPr>
-        <w:t xml:space="preserve"> Iteration: </w:t>
-      </w:r>
-      <w:proofErr w:type="gramStart"/>
-      <w:r>
-        <w:rPr>
-          <w:rFonts w:asciiTheme="majorHAnsi" w:hAnsiTheme="majorHAnsi" w:cstheme="majorHAnsi"/>
-          <w:i/>
-          <w:iCs/>
-        </w:rPr>
-        <w:t>26 :</w:t>
-      </w:r>
-      <w:proofErr w:type="gramEnd"/>
-      <w:r>
-        <w:rPr>
-          <w:rFonts w:asciiTheme="majorHAnsi" w:hAnsiTheme="majorHAnsi" w:cstheme="majorHAnsi"/>
-          <w:i/>
-          <w:iCs/>
-        </w:rPr>
-        <w:t xml:space="preserve">  [</w:t>
+        <w:t xml:space="preserve"> Iteration: 26 :  [</w:t>
       </w:r>
       <w:proofErr w:type="spellStart"/>
       <w:r>
@@ -3132,25 +2558,7 @@
           <w:i/>
           <w:iCs/>
         </w:rPr>
-        <w:t xml:space="preserve"> Iteration: </w:t>
-      </w:r>
-      <w:proofErr w:type="gramStart"/>
-      <w:r>
-        <w:rPr>
-          <w:rFonts w:asciiTheme="majorHAnsi" w:hAnsiTheme="majorHAnsi" w:cstheme="majorHAnsi"/>
-          <w:i/>
-          <w:iCs/>
-        </w:rPr>
-        <w:t>27 :</w:t>
-      </w:r>
-      <w:proofErr w:type="gramEnd"/>
-      <w:r>
-        <w:rPr>
-          <w:rFonts w:asciiTheme="majorHAnsi" w:hAnsiTheme="majorHAnsi" w:cstheme="majorHAnsi"/>
-          <w:i/>
-          <w:iCs/>
-        </w:rPr>
-        <w:t xml:space="preserve">  [</w:t>
+        <w:t xml:space="preserve"> Iteration: 27 :  [</w:t>
       </w:r>
       <w:proofErr w:type="spellStart"/>
       <w:r>
@@ -3185,25 +2593,7 @@
           <w:i/>
           <w:iCs/>
         </w:rPr>
-        <w:t xml:space="preserve"> Iteration: </w:t>
-      </w:r>
-      <w:proofErr w:type="gramStart"/>
-      <w:r>
-        <w:rPr>
-          <w:rFonts w:asciiTheme="majorHAnsi" w:hAnsiTheme="majorHAnsi" w:cstheme="majorHAnsi"/>
-          <w:i/>
-          <w:iCs/>
-        </w:rPr>
-        <w:t>28 :</w:t>
-      </w:r>
-      <w:proofErr w:type="gramEnd"/>
-      <w:r>
-        <w:rPr>
-          <w:rFonts w:asciiTheme="majorHAnsi" w:hAnsiTheme="majorHAnsi" w:cstheme="majorHAnsi"/>
-          <w:i/>
-          <w:iCs/>
-        </w:rPr>
-        <w:t xml:space="preserve">  [</w:t>
+        <w:t xml:space="preserve"> Iteration: 28 :  [</w:t>
       </w:r>
       <w:proofErr w:type="spellStart"/>
       <w:r>
@@ -3238,25 +2628,7 @@
           <w:i/>
           <w:iCs/>
         </w:rPr>
-        <w:t xml:space="preserve"> Iteration: </w:t>
-      </w:r>
-      <w:proofErr w:type="gramStart"/>
-      <w:r>
-        <w:rPr>
-          <w:rFonts w:asciiTheme="majorHAnsi" w:hAnsiTheme="majorHAnsi" w:cstheme="majorHAnsi"/>
-          <w:i/>
-          <w:iCs/>
-        </w:rPr>
-        <w:t>29 :</w:t>
-      </w:r>
-      <w:proofErr w:type="gramEnd"/>
-      <w:r>
-        <w:rPr>
-          <w:rFonts w:asciiTheme="majorHAnsi" w:hAnsiTheme="majorHAnsi" w:cstheme="majorHAnsi"/>
-          <w:i/>
-          <w:iCs/>
-        </w:rPr>
-        <w:t xml:space="preserve">  [</w:t>
+        <w:t xml:space="preserve"> Iteration: 29 :  [</w:t>
       </w:r>
       <w:proofErr w:type="spellStart"/>
       <w:r>
@@ -3291,25 +2663,7 @@
           <w:i/>
           <w:iCs/>
         </w:rPr>
-        <w:t xml:space="preserve"> Iteration: </w:t>
-      </w:r>
-      <w:proofErr w:type="gramStart"/>
-      <w:r>
-        <w:rPr>
-          <w:rFonts w:asciiTheme="majorHAnsi" w:hAnsiTheme="majorHAnsi" w:cstheme="majorHAnsi"/>
-          <w:i/>
-          <w:iCs/>
-        </w:rPr>
-        <w:t>30 :</w:t>
-      </w:r>
-      <w:proofErr w:type="gramEnd"/>
-      <w:r>
-        <w:rPr>
-          <w:rFonts w:asciiTheme="majorHAnsi" w:hAnsiTheme="majorHAnsi" w:cstheme="majorHAnsi"/>
-          <w:i/>
-          <w:iCs/>
-        </w:rPr>
-        <w:t xml:space="preserve">  [</w:t>
+        <w:t xml:space="preserve"> Iteration: 30 :  [</w:t>
       </w:r>
       <w:proofErr w:type="spellStart"/>
       <w:r>
@@ -3758,66 +3112,44 @@
         <w:rPr>
           <w:rFonts w:cstheme="minorHAnsi"/>
         </w:rPr>
-        <w:t xml:space="preserve">Left Singular </w:t>
-      </w:r>
-      <w:proofErr w:type="gramStart"/>
+        <w:t xml:space="preserve">Left Singular Vector , </w:t>
+      </w:r>
       <w:r>
         <w:rPr>
           <w:rFonts w:cstheme="minorHAnsi"/>
         </w:rPr>
-        <w:t>Vector ,</w:t>
-      </w:r>
-      <w:proofErr w:type="gramEnd"/>
-      <w:r>
+        <w:t>square matrix</w:t>
+      </w:r>
+    </w:p>
+    <w:p>
+      <w:pPr>
         <w:rPr>
           <w:rFonts w:cstheme="minorHAnsi"/>
         </w:rPr>
-        <w:t xml:space="preserve"> </w:t>
-      </w:r>
+      </w:pPr>
       <w:r>
         <w:rPr>
           <w:rFonts w:cstheme="minorHAnsi"/>
         </w:rPr>
-        <w:t>square matrix</w:t>
-      </w:r>
-    </w:p>
-    <w:p>
-      <w:pPr>
+        <w:tab/>
+      </w:r>
+      <w:r>
         <w:rPr>
           <w:rFonts w:cstheme="minorHAnsi"/>
         </w:rPr>
-      </w:pPr>
+        <w:tab/>
+      </w:r>
       <w:r>
         <w:rPr>
           <w:rFonts w:cstheme="minorHAnsi"/>
         </w:rPr>
-        <w:tab/>
+        <w:t>D</w:t>
       </w:r>
       <w:r>
         <w:rPr>
           <w:rFonts w:cstheme="minorHAnsi"/>
         </w:rPr>
-        <w:tab/>
-      </w:r>
-      <w:proofErr w:type="gramStart"/>
-      <w:r>
-        <w:rPr>
-          <w:rFonts w:cstheme="minorHAnsi"/>
-        </w:rPr>
-        <w:t>D</w:t>
-      </w:r>
-      <w:r>
-        <w:rPr>
-          <w:rFonts w:cstheme="minorHAnsi"/>
-        </w:rPr>
-        <w:t xml:space="preserve">  -</w:t>
-      </w:r>
-      <w:proofErr w:type="gramEnd"/>
-      <w:r>
-        <w:rPr>
-          <w:rFonts w:cstheme="minorHAnsi"/>
-        </w:rPr>
-        <w:t xml:space="preserve"> same dimension as A </w:t>
+        <w:t xml:space="preserve">  - same dimension as A </w:t>
       </w:r>
     </w:p>
     <w:p>
@@ -3849,21 +3181,7 @@
         <w:rPr>
           <w:rFonts w:cstheme="minorHAnsi"/>
         </w:rPr>
-        <w:t xml:space="preserve">Right Singular </w:t>
-      </w:r>
-      <w:proofErr w:type="gramStart"/>
-      <w:r>
-        <w:rPr>
-          <w:rFonts w:cstheme="minorHAnsi"/>
-        </w:rPr>
-        <w:t>Vector ,</w:t>
-      </w:r>
-      <w:proofErr w:type="gramEnd"/>
-      <w:r>
-        <w:rPr>
-          <w:rFonts w:cstheme="minorHAnsi"/>
-        </w:rPr>
-        <w:t xml:space="preserve"> </w:t>
+        <w:t xml:space="preserve">Right Singular Vector , </w:t>
       </w:r>
       <w:r>
         <w:rPr>
@@ -3909,9 +3227,8 @@
           <w:u w:val="single"/>
         </w:rPr>
         <w:lastRenderedPageBreak/>
-        <w:t xml:space="preserve">Solution 1 – random 3x2 </w:t>
-      </w:r>
-      <w:proofErr w:type="gramStart"/>
+        <w:t xml:space="preserve">Solution 1 – random 3x2 matrix </w:t>
+      </w:r>
       <w:r>
         <w:rPr>
           <w:rFonts w:cstheme="minorHAnsi"/>
@@ -3919,18 +3236,360 @@
           <w:bCs/>
           <w:u w:val="single"/>
         </w:rPr>
-        <w:t xml:space="preserve">matrix </w:t>
-      </w:r>
-      <w:r>
+        <w:t xml:space="preserve">. </w:t>
+      </w:r>
+    </w:p>
+    <w:p>
+      <w:pPr>
+        <w:rPr>
+          <w:rFonts w:asciiTheme="majorHAnsi" w:hAnsiTheme="majorHAnsi" w:cstheme="majorHAnsi"/>
+        </w:rPr>
+      </w:pPr>
+    </w:p>
+    <w:p>
+      <w:pPr>
+        <w:rPr>
+          <w:rFonts w:ascii="Calibri" w:hAnsi="Calibri" w:cs="Calibri"/>
+          <w:vertAlign w:val="superscript"/>
+        </w:rPr>
+      </w:pPr>
+      <w:r>
+        <w:rPr>
+          <w:rFonts w:ascii="Calibri" w:hAnsi="Calibri" w:cs="Calibri"/>
+        </w:rPr>
+        <w:t xml:space="preserve"> we have A as 3x2 , </w:t>
+      </w:r>
+      <w:r>
+        <w:rPr>
+          <w:rFonts w:ascii="Calibri" w:hAnsi="Calibri" w:cs="Calibri"/>
+        </w:rPr>
+        <w:t>D</w:t>
+      </w:r>
+      <w:r>
+        <w:rPr>
+          <w:rFonts w:ascii="Calibri" w:hAnsi="Calibri" w:cs="Calibri"/>
+        </w:rPr>
+        <w:t xml:space="preserve"> will be 3x2 , hence U should be 3x 3 and Vt is 2x2</w:t>
+      </w:r>
+    </w:p>
+    <w:p>
+      <w:pPr>
+        <w:rPr>
+          <w:rFonts w:ascii="Calibri" w:hAnsi="Calibri" w:cs="Calibri"/>
+        </w:rPr>
+      </w:pPr>
+      <w:r>
+        <w:rPr>
+          <w:rFonts w:ascii="Calibri" w:hAnsi="Calibri" w:cs="Calibri"/>
+        </w:rPr>
+        <w:t>3</w:t>
+      </w:r>
+      <w:r>
+        <w:rPr>
+          <w:rFonts w:ascii="Calibri" w:hAnsi="Calibri" w:cs="Calibri"/>
+        </w:rPr>
+        <w:t>x 2 =            (</w:t>
+      </w:r>
+      <w:r>
+        <w:rPr>
+          <w:rFonts w:ascii="Calibri" w:hAnsi="Calibri" w:cs="Calibri"/>
+        </w:rPr>
+        <w:t>3</w:t>
+      </w:r>
+      <w:r>
+        <w:rPr>
+          <w:rFonts w:ascii="Calibri" w:hAnsi="Calibri" w:cs="Calibri"/>
+        </w:rPr>
+        <w:t>x</w:t>
+      </w:r>
+      <w:r>
+        <w:rPr>
+          <w:rFonts w:ascii="Calibri" w:hAnsi="Calibri" w:cs="Calibri"/>
+        </w:rPr>
+        <w:t>3</w:t>
+      </w:r>
+      <w:r>
+        <w:rPr>
+          <w:rFonts w:ascii="Calibri" w:hAnsi="Calibri" w:cs="Calibri"/>
+        </w:rPr>
+        <w:t xml:space="preserve">) </w:t>
+      </w:r>
+      <w:r>
+        <w:rPr>
+          <w:rFonts w:ascii="Calibri" w:hAnsi="Calibri" w:cs="Calibri"/>
+        </w:rPr>
+        <w:t xml:space="preserve"> x</w:t>
+      </w:r>
+      <w:r>
+        <w:rPr>
+          <w:rFonts w:ascii="Calibri" w:hAnsi="Calibri" w:cs="Calibri"/>
+        </w:rPr>
+        <w:t xml:space="preserve">     ( </w:t>
+      </w:r>
+      <w:r>
+        <w:rPr>
+          <w:rFonts w:ascii="Calibri" w:hAnsi="Calibri" w:cs="Calibri"/>
+        </w:rPr>
+        <w:t>3</w:t>
+      </w:r>
+      <w:r>
+        <w:rPr>
+          <w:rFonts w:ascii="Calibri" w:hAnsi="Calibri" w:cs="Calibri"/>
+        </w:rPr>
+        <w:t>x 2 ) x ( 2x 2)</w:t>
+      </w:r>
+    </w:p>
+    <w:p>
+      <w:pPr>
+        <w:rPr>
+          <w:rFonts w:ascii="Calibri" w:hAnsi="Calibri" w:cs="Calibri"/>
+        </w:rPr>
+      </w:pPr>
+      <w:r>
+        <w:rPr>
+          <w:rFonts w:ascii="Calibri" w:hAnsi="Calibri" w:cs="Calibri"/>
+        </w:rPr>
+        <w:t xml:space="preserve">Hence </w:t>
+      </w:r>
+    </w:p>
+    <w:p>
+      <w:pPr>
+        <w:rPr>
+          <w:rFonts w:ascii="Calibri" w:hAnsi="Calibri" w:cs="Calibri"/>
+        </w:rPr>
+      </w:pPr>
+      <w:r>
+        <w:rPr>
+          <w:rFonts w:ascii="Calibri" w:hAnsi="Calibri" w:cs="Calibri"/>
+        </w:rPr>
+        <w:t xml:space="preserve">At shape should be 2x3 </w:t>
+      </w:r>
+    </w:p>
+    <w:p>
+      <w:pPr>
+        <w:rPr>
+          <w:rFonts w:ascii="Calibri" w:hAnsi="Calibri" w:cs="Calibri"/>
+        </w:rPr>
+      </w:pPr>
+      <w:r>
+        <w:rPr>
+          <w:rFonts w:ascii="Calibri" w:hAnsi="Calibri" w:cs="Calibri"/>
+        </w:rPr>
+        <w:t xml:space="preserve">Ut shape should be 3x3 </w:t>
+      </w:r>
+    </w:p>
+    <w:p>
+      <w:pPr>
+        <w:rPr>
+          <w:rFonts w:ascii="Calibri" w:hAnsi="Calibri" w:cs="Calibri"/>
+        </w:rPr>
+      </w:pPr>
+      <w:r>
+        <w:rPr>
+          <w:rFonts w:ascii="Calibri" w:hAnsi="Calibri" w:cs="Calibri"/>
+        </w:rPr>
+        <w:t>D</w:t>
+      </w:r>
+      <w:r>
+        <w:rPr>
+          <w:rFonts w:ascii="Calibri" w:hAnsi="Calibri" w:cs="Calibri"/>
+        </w:rPr>
+        <w:t xml:space="preserve"> inverse shape should be </w:t>
+      </w:r>
+      <w:r>
+        <w:rPr>
+          <w:rFonts w:ascii="Calibri" w:hAnsi="Calibri" w:cs="Calibri"/>
+        </w:rPr>
+        <w:t>2x3</w:t>
+      </w:r>
+    </w:p>
+    <w:p>
+      <w:pPr>
+        <w:rPr>
+          <w:rFonts w:ascii="Calibri" w:hAnsi="Calibri" w:cs="Calibri"/>
+        </w:rPr>
+      </w:pPr>
+      <w:r>
+        <w:rPr>
+          <w:rFonts w:ascii="Calibri" w:hAnsi="Calibri" w:cs="Calibri"/>
+        </w:rPr>
+        <w:t xml:space="preserve">V shape will be 2x2 </w:t>
+      </w:r>
+    </w:p>
+    <w:p>
+      <w:pPr>
+        <w:rPr>
+          <w:rFonts w:ascii="Calibri" w:hAnsi="Calibri" w:cs="Calibri"/>
+        </w:rPr>
+      </w:pPr>
+    </w:p>
+    <w:p>
+      <w:pPr>
+        <w:rPr>
+          <w:rFonts w:ascii="Calibri" w:hAnsi="Calibri" w:cs="Calibri"/>
+        </w:rPr>
+      </w:pPr>
+      <w:r>
+        <w:rPr>
+          <w:rFonts w:ascii="Calibri" w:hAnsi="Calibri" w:cs="Calibri"/>
+        </w:rPr>
+        <w:t xml:space="preserve">Steps : </w:t>
+      </w:r>
+      <w:r>
+        <w:rPr>
+          <w:rFonts w:ascii="Calibri" w:hAnsi="Calibri" w:cs="Calibri"/>
+        </w:rPr>
+        <w:br/>
+        <w:t xml:space="preserve">a) Generate random values for x1 and x2 for A. </w:t>
+      </w:r>
+    </w:p>
+    <w:p>
+      <w:pPr>
+        <w:rPr>
+          <w:rFonts w:ascii="Calibri" w:hAnsi="Calibri" w:cs="Calibri"/>
+        </w:rPr>
+      </w:pPr>
+      <w:r>
+        <w:rPr>
+          <w:rFonts w:ascii="Calibri" w:hAnsi="Calibri" w:cs="Calibri"/>
+        </w:rPr>
+        <w:t>b) get U, d, VT by applying SVD of A values</w:t>
+      </w:r>
+    </w:p>
+    <w:p>
+      <w:pPr>
+        <w:rPr>
+          <w:rFonts w:ascii="Calibri" w:hAnsi="Calibri" w:cs="Calibri"/>
+        </w:rPr>
+      </w:pPr>
+      <w:r>
+        <w:rPr>
+          <w:rFonts w:ascii="Calibri" w:hAnsi="Calibri" w:cs="Calibri"/>
+        </w:rPr>
+        <w:t xml:space="preserve">c) Calculate D inverse </w:t>
+      </w:r>
+    </w:p>
+    <w:p>
+      <w:pPr>
+        <w:rPr>
+          <w:rFonts w:ascii="Calibri" w:hAnsi="Calibri" w:cs="Calibri"/>
+        </w:rPr>
+      </w:pPr>
+      <w:r>
+        <w:rPr>
+          <w:rFonts w:ascii="Calibri" w:hAnsi="Calibri" w:cs="Calibri"/>
+        </w:rPr>
+        <w:t xml:space="preserve">d) Since its of dimension of 2x2 , add a column to make it 2x3 </w:t>
+      </w:r>
+    </w:p>
+    <w:p>
+      <w:pPr>
+        <w:rPr>
+          <w:rFonts w:ascii="Calibri" w:hAnsi="Calibri" w:cs="Calibri"/>
+        </w:rPr>
+      </w:pPr>
+      <w:r>
+        <w:rPr>
+          <w:rFonts w:ascii="Calibri" w:hAnsi="Calibri" w:cs="Calibri"/>
+        </w:rPr>
+        <w:t xml:space="preserve">e) Get A plus by dot product of V, D plus and U transpose </w:t>
+      </w:r>
+    </w:p>
+    <w:p>
+      <w:pPr>
+        <w:rPr>
+          <w:rFonts w:ascii="Calibri" w:hAnsi="Calibri" w:cs="Calibri"/>
+        </w:rPr>
+      </w:pPr>
+      <w:r>
+        <w:rPr>
+          <w:rFonts w:ascii="Calibri" w:hAnsi="Calibri" w:cs="Calibri"/>
+        </w:rPr>
+        <w:t xml:space="preserve">f) For </w:t>
+      </w:r>
+      <w:r>
+        <w:rPr>
+          <w:rFonts w:ascii="Calibri" w:hAnsi="Calibri" w:cs="Calibri"/>
+        </w:rPr>
+        <w:t>verification</w:t>
+      </w:r>
+      <w:r>
+        <w:rPr>
+          <w:rFonts w:ascii="Calibri" w:hAnsi="Calibri" w:cs="Calibri"/>
+        </w:rPr>
+        <w:t xml:space="preserve">, multiply A and A Plus and confirm if it is an identity </w:t>
+      </w:r>
+      <w:r>
+        <w:rPr>
+          <w:rFonts w:ascii="Calibri" w:hAnsi="Calibri" w:cs="Calibri"/>
+        </w:rPr>
+        <w:t>matrix</w:t>
+      </w:r>
+    </w:p>
+    <w:p>
+      <w:pPr>
+        <w:rPr>
+          <w:rFonts w:ascii="Calibri" w:hAnsi="Calibri" w:cs="Calibri"/>
+        </w:rPr>
+      </w:pPr>
+      <w:r>
+        <w:rPr>
+          <w:rFonts w:ascii="Calibri" w:hAnsi="Calibri" w:cs="Calibri"/>
+        </w:rPr>
+        <w:t xml:space="preserve">g) for verification, get the A plus by </w:t>
+      </w:r>
+      <w:proofErr w:type="spellStart"/>
+      <w:r>
+        <w:rPr>
+          <w:rFonts w:ascii="Calibri" w:hAnsi="Calibri" w:cs="Calibri"/>
+        </w:rPr>
+        <w:t>numpy</w:t>
+      </w:r>
+      <w:proofErr w:type="spellEnd"/>
+      <w:r>
+        <w:rPr>
+          <w:rFonts w:ascii="Calibri" w:hAnsi="Calibri" w:cs="Calibri"/>
+        </w:rPr>
+        <w:t xml:space="preserve"> </w:t>
+      </w:r>
+      <w:proofErr w:type="spellStart"/>
+      <w:r>
+        <w:rPr>
+          <w:rFonts w:ascii="Calibri" w:hAnsi="Calibri" w:cs="Calibri"/>
+        </w:rPr>
+        <w:t>pinv</w:t>
+      </w:r>
+      <w:proofErr w:type="spellEnd"/>
+      <w:r>
+        <w:rPr>
+          <w:rFonts w:ascii="Calibri" w:hAnsi="Calibri" w:cs="Calibri"/>
+        </w:rPr>
+        <w:t xml:space="preserve"> function and confirm it matches the previously calculated </w:t>
+      </w:r>
+    </w:p>
+    <w:p>
+      <w:pPr>
+        <w:rPr>
+          <w:rFonts w:asciiTheme="majorHAnsi" w:hAnsiTheme="majorHAnsi" w:cstheme="majorHAnsi"/>
+        </w:rPr>
+      </w:pPr>
+    </w:p>
+    <w:p>
+      <w:pPr>
+        <w:rPr>
+          <w:rFonts w:asciiTheme="majorHAnsi" w:hAnsiTheme="majorHAnsi" w:cstheme="majorHAnsi"/>
+        </w:rPr>
+      </w:pPr>
+    </w:p>
+    <w:p>
+      <w:pPr>
         <w:rPr>
           <w:rFonts w:cstheme="minorHAnsi"/>
           <w:b/>
           <w:bCs/>
           <w:u w:val="single"/>
         </w:rPr>
-        <w:t>.</w:t>
-      </w:r>
-      <w:proofErr w:type="gramEnd"/>
+      </w:pPr>
       <w:r>
         <w:rPr>
           <w:rFonts w:cstheme="minorHAnsi"/>
@@ -3938,15 +3597,21 @@
           <w:bCs/>
           <w:u w:val="single"/>
         </w:rPr>
-        <w:t xml:space="preserve"> </w:t>
-      </w:r>
-    </w:p>
-    <w:p>
-      <w:pPr>
-        <w:rPr>
-          <w:rFonts w:asciiTheme="majorHAnsi" w:hAnsiTheme="majorHAnsi" w:cstheme="majorHAnsi"/>
-        </w:rPr>
-      </w:pPr>
+        <w:t>Solution 2 – using Housing dataset</w:t>
+      </w:r>
+    </w:p>
+    <w:p>
+      <w:pPr>
+        <w:rPr>
+          <w:rFonts w:ascii="Calibri" w:hAnsi="Calibri" w:cs="Calibri"/>
+        </w:rPr>
+      </w:pPr>
+      <w:r>
+        <w:rPr>
+          <w:rFonts w:ascii="Calibri" w:hAnsi="Calibri" w:cs="Calibri"/>
+        </w:rPr>
+        <w:t>Use the same approach with the difference that the housing data set has (21574, 8) dimension.</w:t>
+      </w:r>
     </w:p>
     <w:p>
       <w:pPr>
@@ -3959,108 +3624,20 @@
         <w:rPr>
           <w:rFonts w:ascii="Calibri" w:hAnsi="Calibri" w:cs="Calibri"/>
         </w:rPr>
-        <w:t xml:space="preserve"> we have A as 3x</w:t>
-      </w:r>
-      <w:proofErr w:type="gramStart"/>
-      <w:r>
-        <w:rPr>
-          <w:rFonts w:ascii="Calibri" w:hAnsi="Calibri" w:cs="Calibri"/>
-        </w:rPr>
-        <w:t>2 ,</w:t>
-      </w:r>
-      <w:proofErr w:type="gramEnd"/>
-      <w:r>
-        <w:rPr>
-          <w:rFonts w:ascii="Calibri" w:hAnsi="Calibri" w:cs="Calibri"/>
-        </w:rPr>
-        <w:t xml:space="preserve"> </w:t>
-      </w:r>
-      <w:r>
-        <w:rPr>
-          <w:rFonts w:ascii="Calibri" w:hAnsi="Calibri" w:cs="Calibri"/>
-        </w:rPr>
-        <w:t>D</w:t>
-      </w:r>
-      <w:r>
-        <w:rPr>
-          <w:rFonts w:ascii="Calibri" w:hAnsi="Calibri" w:cs="Calibri"/>
-        </w:rPr>
-        <w:t xml:space="preserve"> will be 3x2 , hence U should be 3x 3 and Vt is 2x2</w:t>
-      </w:r>
-    </w:p>
-    <w:p>
-      <w:pPr>
-        <w:rPr>
-          <w:rFonts w:ascii="Calibri" w:hAnsi="Calibri" w:cs="Calibri"/>
-        </w:rPr>
-      </w:pPr>
-      <w:r>
-        <w:rPr>
-          <w:rFonts w:ascii="Calibri" w:hAnsi="Calibri" w:cs="Calibri"/>
-        </w:rPr>
-        <w:t>3</w:t>
-      </w:r>
-      <w:r>
-        <w:rPr>
-          <w:rFonts w:ascii="Calibri" w:hAnsi="Calibri" w:cs="Calibri"/>
-        </w:rPr>
-        <w:t xml:space="preserve">x 2 =         </w:t>
-      </w:r>
-      <w:proofErr w:type="gramStart"/>
-      <w:r>
-        <w:rPr>
-          <w:rFonts w:ascii="Calibri" w:hAnsi="Calibri" w:cs="Calibri"/>
-        </w:rPr>
-        <w:t xml:space="preserve">   (</w:t>
-      </w:r>
-      <w:proofErr w:type="gramEnd"/>
-      <w:r>
-        <w:rPr>
-          <w:rFonts w:ascii="Calibri" w:hAnsi="Calibri" w:cs="Calibri"/>
-        </w:rPr>
-        <w:t>3</w:t>
-      </w:r>
-      <w:r>
-        <w:rPr>
-          <w:rFonts w:ascii="Calibri" w:hAnsi="Calibri" w:cs="Calibri"/>
-        </w:rPr>
-        <w:t>x</w:t>
-      </w:r>
-      <w:r>
-        <w:rPr>
-          <w:rFonts w:ascii="Calibri" w:hAnsi="Calibri" w:cs="Calibri"/>
-        </w:rPr>
-        <w:t>3</w:t>
-      </w:r>
-      <w:r>
-        <w:rPr>
-          <w:rFonts w:ascii="Calibri" w:hAnsi="Calibri" w:cs="Calibri"/>
-        </w:rPr>
-        <w:t xml:space="preserve">) </w:t>
-      </w:r>
-      <w:r>
-        <w:rPr>
-          <w:rFonts w:ascii="Calibri" w:hAnsi="Calibri" w:cs="Calibri"/>
-        </w:rPr>
-        <w:t xml:space="preserve"> x</w:t>
-      </w:r>
-      <w:r>
-        <w:rPr>
-          <w:rFonts w:ascii="Calibri" w:hAnsi="Calibri" w:cs="Calibri"/>
-        </w:rPr>
-        <w:t xml:space="preserve">     ( </w:t>
-      </w:r>
-      <w:r>
-        <w:rPr>
-          <w:rFonts w:ascii="Calibri" w:hAnsi="Calibri" w:cs="Calibri"/>
-        </w:rPr>
-        <w:t>3</w:t>
-      </w:r>
-      <w:r>
-        <w:rPr>
-          <w:rFonts w:ascii="Calibri" w:hAnsi="Calibri" w:cs="Calibri"/>
-        </w:rPr>
-        <w:t>x 2 ) x ( 2x 2)</w:t>
+        <w:t>we have A as 21574x8 , D will be 21574x8 , hence U should be 21574x21574 and Vt is 8x8</w:t>
+      </w:r>
+    </w:p>
+    <w:p>
+      <w:pPr>
+        <w:rPr>
+          <w:rFonts w:ascii="Calibri" w:hAnsi="Calibri" w:cs="Calibri"/>
+        </w:rPr>
+      </w:pPr>
+      <w:r>
+        <w:rPr>
+          <w:rFonts w:ascii="Calibri" w:hAnsi="Calibri" w:cs="Calibri"/>
+        </w:rPr>
+        <w:t>21574x 8 =            (21574x21574)  x     ( 21574x8 ) x ( 8x 8)</w:t>
       </w:r>
     </w:p>
     <w:p>
@@ -4086,93 +3663,79 @@
         <w:rPr>
           <w:rFonts w:ascii="Calibri" w:hAnsi="Calibri" w:cs="Calibri"/>
         </w:rPr>
-        <w:t xml:space="preserve">At shape should be 2x3 </w:t>
-      </w:r>
-    </w:p>
-    <w:p>
-      <w:pPr>
-        <w:rPr>
-          <w:rFonts w:ascii="Calibri" w:hAnsi="Calibri" w:cs="Calibri"/>
-        </w:rPr>
-      </w:pPr>
-      <w:r>
-        <w:rPr>
-          <w:rFonts w:ascii="Calibri" w:hAnsi="Calibri" w:cs="Calibri"/>
-        </w:rPr>
-        <w:t xml:space="preserve">Ut shape should be 3x3 </w:t>
-      </w:r>
-    </w:p>
-    <w:p>
-      <w:pPr>
-        <w:rPr>
-          <w:rFonts w:ascii="Calibri" w:hAnsi="Calibri" w:cs="Calibri"/>
-        </w:rPr>
-      </w:pPr>
-      <w:r>
-        <w:rPr>
-          <w:rFonts w:ascii="Calibri" w:hAnsi="Calibri" w:cs="Calibri"/>
-        </w:rPr>
-        <w:t>D</w:t>
-      </w:r>
-      <w:r>
-        <w:rPr>
-          <w:rFonts w:ascii="Calibri" w:hAnsi="Calibri" w:cs="Calibri"/>
-        </w:rPr>
-        <w:t xml:space="preserve"> inverse shape should be </w:t>
-      </w:r>
-      <w:r>
-        <w:rPr>
-          <w:rFonts w:ascii="Calibri" w:hAnsi="Calibri" w:cs="Calibri"/>
-        </w:rPr>
-        <w:t>2x3</w:t>
-      </w:r>
-    </w:p>
-    <w:p>
-      <w:pPr>
-        <w:rPr>
-          <w:rFonts w:ascii="Calibri" w:hAnsi="Calibri" w:cs="Calibri"/>
-        </w:rPr>
-      </w:pPr>
-      <w:r>
-        <w:rPr>
-          <w:rFonts w:ascii="Calibri" w:hAnsi="Calibri" w:cs="Calibri"/>
-        </w:rPr>
-        <w:t xml:space="preserve">V shape will be 2x2 </w:t>
-      </w:r>
-    </w:p>
-    <w:p>
-      <w:pPr>
-        <w:rPr>
-          <w:rFonts w:ascii="Calibri" w:hAnsi="Calibri" w:cs="Calibri"/>
-        </w:rPr>
-      </w:pPr>
-    </w:p>
-    <w:p>
-      <w:pPr>
-        <w:rPr>
-          <w:rFonts w:ascii="Calibri" w:hAnsi="Calibri" w:cs="Calibri"/>
-        </w:rPr>
-      </w:pPr>
-      <w:proofErr w:type="gramStart"/>
-      <w:r>
-        <w:rPr>
-          <w:rFonts w:ascii="Calibri" w:hAnsi="Calibri" w:cs="Calibri"/>
-        </w:rPr>
-        <w:t>Steps :</w:t>
-      </w:r>
-      <w:proofErr w:type="gramEnd"/>
-      <w:r>
-        <w:rPr>
-          <w:rFonts w:ascii="Calibri" w:hAnsi="Calibri" w:cs="Calibri"/>
-        </w:rPr>
-        <w:t xml:space="preserve"> </w:t>
+        <w:t xml:space="preserve">At shape should be 8x21574 </w:t>
+      </w:r>
+    </w:p>
+    <w:p>
+      <w:pPr>
+        <w:rPr>
+          <w:rFonts w:ascii="Calibri" w:hAnsi="Calibri" w:cs="Calibri"/>
+        </w:rPr>
+      </w:pPr>
+      <w:r>
+        <w:rPr>
+          <w:rFonts w:ascii="Calibri" w:hAnsi="Calibri" w:cs="Calibri"/>
+        </w:rPr>
+        <w:t xml:space="preserve">Ut shape should be 21574x21574 </w:t>
+      </w:r>
+    </w:p>
+    <w:p>
+      <w:pPr>
+        <w:rPr>
+          <w:rFonts w:ascii="Calibri" w:hAnsi="Calibri" w:cs="Calibri"/>
+        </w:rPr>
+      </w:pPr>
+      <w:r>
+        <w:rPr>
+          <w:rFonts w:ascii="Calibri" w:hAnsi="Calibri" w:cs="Calibri"/>
+        </w:rPr>
+        <w:t xml:space="preserve">D inverse shape should be </w:t>
+      </w:r>
+      <w:r>
+        <w:rPr>
+          <w:rFonts w:ascii="Calibri" w:hAnsi="Calibri" w:cs="Calibri"/>
+        </w:rPr>
+        <w:t>8x21574</w:t>
+      </w:r>
+    </w:p>
+    <w:p>
+      <w:pPr>
+        <w:rPr>
+          <w:rFonts w:ascii="Calibri" w:hAnsi="Calibri" w:cs="Calibri"/>
+        </w:rPr>
+      </w:pPr>
+      <w:r>
+        <w:rPr>
+          <w:rFonts w:ascii="Calibri" w:hAnsi="Calibri" w:cs="Calibri"/>
+        </w:rPr>
+        <w:t>V shape will be 8x 8</w:t>
+      </w:r>
+    </w:p>
+    <w:p>
+      <w:pPr>
+        <w:rPr>
+          <w:rFonts w:ascii="Calibri" w:hAnsi="Calibri" w:cs="Calibri"/>
+        </w:rPr>
+      </w:pPr>
+    </w:p>
+    <w:p>
+      <w:pPr>
+        <w:rPr>
+          <w:rFonts w:ascii="Calibri" w:hAnsi="Calibri" w:cs="Calibri"/>
+        </w:rPr>
+      </w:pPr>
+      <w:r>
+        <w:rPr>
+          <w:rFonts w:ascii="Calibri" w:hAnsi="Calibri" w:cs="Calibri"/>
+        </w:rPr>
+        <w:t xml:space="preserve">Steps : </w:t>
       </w:r>
       <w:r>
         <w:rPr>
           <w:rFonts w:ascii="Calibri" w:hAnsi="Calibri" w:cs="Calibri"/>
         </w:rPr>
         <w:br/>
-        <w:t xml:space="preserve">a) Generate random values for x1 and x2 for A. </w:t>
+        <w:t xml:space="preserve">a) read housing dataset for A. </w:t>
       </w:r>
     </w:p>
     <w:p>
@@ -4211,603 +3774,7 @@
         <w:rPr>
           <w:rFonts w:ascii="Calibri" w:hAnsi="Calibri" w:cs="Calibri"/>
         </w:rPr>
-        <w:t>d) Since its of dimension of 2x</w:t>
-      </w:r>
-      <w:proofErr w:type="gramStart"/>
-      <w:r>
-        <w:rPr>
-          <w:rFonts w:ascii="Calibri" w:hAnsi="Calibri" w:cs="Calibri"/>
-        </w:rPr>
-        <w:t>2 ,</w:t>
-      </w:r>
-      <w:proofErr w:type="gramEnd"/>
-      <w:r>
-        <w:rPr>
-          <w:rFonts w:ascii="Calibri" w:hAnsi="Calibri" w:cs="Calibri"/>
-        </w:rPr>
-        <w:t xml:space="preserve"> add a column to make it 2x3 </w:t>
-      </w:r>
-    </w:p>
-    <w:p>
-      <w:pPr>
-        <w:rPr>
-          <w:rFonts w:ascii="Calibri" w:hAnsi="Calibri" w:cs="Calibri"/>
-        </w:rPr>
-      </w:pPr>
-      <w:r>
-        <w:rPr>
-          <w:rFonts w:ascii="Calibri" w:hAnsi="Calibri" w:cs="Calibri"/>
-        </w:rPr>
-        <w:t xml:space="preserve">e) Get A plus by dot product of V, D plus and U transpose </w:t>
-      </w:r>
-    </w:p>
-    <w:p>
-      <w:pPr>
-        <w:rPr>
-          <w:rFonts w:ascii="Calibri" w:hAnsi="Calibri" w:cs="Calibri"/>
-        </w:rPr>
-      </w:pPr>
-      <w:r>
-        <w:rPr>
-          <w:rFonts w:ascii="Calibri" w:hAnsi="Calibri" w:cs="Calibri"/>
-        </w:rPr>
-        <w:t xml:space="preserve">f) For </w:t>
-      </w:r>
-      <w:r>
-        <w:rPr>
-          <w:rFonts w:ascii="Calibri" w:hAnsi="Calibri" w:cs="Calibri"/>
-        </w:rPr>
-        <w:t>verification</w:t>
-      </w:r>
-      <w:r>
-        <w:rPr>
-          <w:rFonts w:ascii="Calibri" w:hAnsi="Calibri" w:cs="Calibri"/>
-        </w:rPr>
-        <w:t xml:space="preserve">, multiply A and A Plus and confirm if it is an identity </w:t>
-      </w:r>
-      <w:r>
-        <w:rPr>
-          <w:rFonts w:ascii="Calibri" w:hAnsi="Calibri" w:cs="Calibri"/>
-        </w:rPr>
-        <w:t>matrix</w:t>
-      </w:r>
-    </w:p>
-    <w:p>
-      <w:pPr>
-        <w:rPr>
-          <w:rFonts w:ascii="Calibri" w:hAnsi="Calibri" w:cs="Calibri"/>
-        </w:rPr>
-      </w:pPr>
-      <w:r>
-        <w:rPr>
-          <w:rFonts w:ascii="Calibri" w:hAnsi="Calibri" w:cs="Calibri"/>
-        </w:rPr>
-        <w:t xml:space="preserve">g) for verification, get the A plus by </w:t>
-      </w:r>
-      <w:proofErr w:type="spellStart"/>
-      <w:r>
-        <w:rPr>
-          <w:rFonts w:ascii="Calibri" w:hAnsi="Calibri" w:cs="Calibri"/>
-        </w:rPr>
-        <w:t>numpy</w:t>
-      </w:r>
-      <w:proofErr w:type="spellEnd"/>
-      <w:r>
-        <w:rPr>
-          <w:rFonts w:ascii="Calibri" w:hAnsi="Calibri" w:cs="Calibri"/>
-        </w:rPr>
-        <w:t xml:space="preserve"> </w:t>
-      </w:r>
-      <w:proofErr w:type="spellStart"/>
-      <w:r>
-        <w:rPr>
-          <w:rFonts w:ascii="Calibri" w:hAnsi="Calibri" w:cs="Calibri"/>
-        </w:rPr>
-        <w:t>pinv</w:t>
-      </w:r>
-      <w:proofErr w:type="spellEnd"/>
-      <w:r>
-        <w:rPr>
-          <w:rFonts w:ascii="Calibri" w:hAnsi="Calibri" w:cs="Calibri"/>
-        </w:rPr>
-        <w:t xml:space="preserve"> function and confirm it matches the previously calculated </w:t>
-      </w:r>
-    </w:p>
-    <w:p>
-      <w:pPr>
-        <w:rPr>
-          <w:rFonts w:asciiTheme="majorHAnsi" w:hAnsiTheme="majorHAnsi" w:cstheme="majorHAnsi"/>
-        </w:rPr>
-      </w:pPr>
-    </w:p>
-    <w:p>
-      <w:pPr>
-        <w:rPr>
-          <w:rFonts w:asciiTheme="majorHAnsi" w:hAnsiTheme="majorHAnsi" w:cstheme="majorHAnsi"/>
-        </w:rPr>
-      </w:pPr>
-    </w:p>
-    <w:p>
-      <w:pPr>
-        <w:rPr>
-          <w:rFonts w:cstheme="minorHAnsi"/>
-          <w:b/>
-          <w:bCs/>
-          <w:u w:val="single"/>
-        </w:rPr>
-      </w:pPr>
-      <w:r>
-        <w:rPr>
-          <w:rFonts w:cstheme="minorHAnsi"/>
-          <w:b/>
-          <w:bCs/>
-          <w:u w:val="single"/>
-        </w:rPr>
-        <w:t xml:space="preserve">Solution </w:t>
-      </w:r>
-      <w:r>
-        <w:rPr>
-          <w:rFonts w:cstheme="minorHAnsi"/>
-          <w:b/>
-          <w:bCs/>
-          <w:u w:val="single"/>
-        </w:rPr>
-        <w:t>2</w:t>
-      </w:r>
-      <w:r>
-        <w:rPr>
-          <w:rFonts w:cstheme="minorHAnsi"/>
-          <w:b/>
-          <w:bCs/>
-          <w:u w:val="single"/>
-        </w:rPr>
-        <w:t xml:space="preserve"> – </w:t>
-      </w:r>
-      <w:r>
-        <w:rPr>
-          <w:rFonts w:cstheme="minorHAnsi"/>
-          <w:b/>
-          <w:bCs/>
-          <w:u w:val="single"/>
-        </w:rPr>
-        <w:t>using Housing dataset</w:t>
-      </w:r>
-    </w:p>
-    <w:p>
-      <w:pPr>
-        <w:rPr>
-          <w:rFonts w:ascii="Calibri" w:hAnsi="Calibri" w:cs="Calibri"/>
-        </w:rPr>
-      </w:pPr>
-      <w:r>
-        <w:rPr>
-          <w:rFonts w:ascii="Calibri" w:hAnsi="Calibri" w:cs="Calibri"/>
-        </w:rPr>
-        <w:t xml:space="preserve">Use the same approach with the difference that the housing data set has </w:t>
-      </w:r>
-      <w:r>
-        <w:rPr>
-          <w:rFonts w:ascii="Calibri" w:hAnsi="Calibri" w:cs="Calibri"/>
-        </w:rPr>
-        <w:t>(21574, 8)</w:t>
-      </w:r>
-      <w:r>
-        <w:rPr>
-          <w:rFonts w:ascii="Calibri" w:hAnsi="Calibri" w:cs="Calibri"/>
-        </w:rPr>
-        <w:t xml:space="preserve"> dimension.</w:t>
-      </w:r>
-    </w:p>
-    <w:p>
-      <w:pPr>
-        <w:rPr>
-          <w:rFonts w:ascii="Calibri" w:hAnsi="Calibri" w:cs="Calibri"/>
-          <w:vertAlign w:val="superscript"/>
-        </w:rPr>
-      </w:pPr>
-      <w:r>
-        <w:rPr>
-          <w:rFonts w:ascii="Calibri" w:hAnsi="Calibri" w:cs="Calibri"/>
-        </w:rPr>
-        <w:t xml:space="preserve">we have A as </w:t>
-      </w:r>
-      <w:r>
-        <w:rPr>
-          <w:rFonts w:ascii="Calibri" w:hAnsi="Calibri" w:cs="Calibri"/>
-        </w:rPr>
-        <w:t>21574x</w:t>
-      </w:r>
-      <w:proofErr w:type="gramStart"/>
-      <w:r>
-        <w:rPr>
-          <w:rFonts w:ascii="Calibri" w:hAnsi="Calibri" w:cs="Calibri"/>
-        </w:rPr>
-        <w:t>8</w:t>
-      </w:r>
-      <w:r>
-        <w:rPr>
-          <w:rFonts w:ascii="Calibri" w:hAnsi="Calibri" w:cs="Calibri"/>
-        </w:rPr>
-        <w:t xml:space="preserve"> ,</w:t>
-      </w:r>
-      <w:proofErr w:type="gramEnd"/>
-      <w:r>
-        <w:rPr>
-          <w:rFonts w:ascii="Calibri" w:hAnsi="Calibri" w:cs="Calibri"/>
-        </w:rPr>
-        <w:t xml:space="preserve"> D will be 21574x</w:t>
-      </w:r>
-      <w:r>
-        <w:rPr>
-          <w:rFonts w:ascii="Calibri" w:hAnsi="Calibri" w:cs="Calibri"/>
-        </w:rPr>
-        <w:t>8</w:t>
-      </w:r>
-      <w:r>
-        <w:rPr>
-          <w:rFonts w:ascii="Calibri" w:hAnsi="Calibri" w:cs="Calibri"/>
-        </w:rPr>
-        <w:t xml:space="preserve"> , hence U should be </w:t>
-      </w:r>
-      <w:r>
-        <w:rPr>
-          <w:rFonts w:ascii="Calibri" w:hAnsi="Calibri" w:cs="Calibri"/>
-        </w:rPr>
-        <w:t>21574</w:t>
-      </w:r>
-      <w:r>
-        <w:rPr>
-          <w:rFonts w:ascii="Calibri" w:hAnsi="Calibri" w:cs="Calibri"/>
-        </w:rPr>
-        <w:t>x</w:t>
-      </w:r>
-      <w:r>
-        <w:rPr>
-          <w:rFonts w:ascii="Calibri" w:hAnsi="Calibri" w:cs="Calibri"/>
-        </w:rPr>
-        <w:t>21574</w:t>
-      </w:r>
-      <w:r>
-        <w:rPr>
-          <w:rFonts w:ascii="Calibri" w:hAnsi="Calibri" w:cs="Calibri"/>
-        </w:rPr>
-        <w:t xml:space="preserve"> and Vt is </w:t>
-      </w:r>
-      <w:r>
-        <w:rPr>
-          <w:rFonts w:ascii="Calibri" w:hAnsi="Calibri" w:cs="Calibri"/>
-        </w:rPr>
-        <w:t>8</w:t>
-      </w:r>
-      <w:r>
-        <w:rPr>
-          <w:rFonts w:ascii="Calibri" w:hAnsi="Calibri" w:cs="Calibri"/>
-        </w:rPr>
-        <w:t>x</w:t>
-      </w:r>
-      <w:r>
-        <w:rPr>
-          <w:rFonts w:ascii="Calibri" w:hAnsi="Calibri" w:cs="Calibri"/>
-        </w:rPr>
-        <w:t>8</w:t>
-      </w:r>
-    </w:p>
-    <w:p>
-      <w:pPr>
-        <w:rPr>
-          <w:rFonts w:ascii="Calibri" w:hAnsi="Calibri" w:cs="Calibri"/>
-        </w:rPr>
-      </w:pPr>
-      <w:r>
-        <w:rPr>
-          <w:rFonts w:ascii="Calibri" w:hAnsi="Calibri" w:cs="Calibri"/>
-        </w:rPr>
-        <w:t>21574</w:t>
-      </w:r>
-      <w:r>
-        <w:rPr>
-          <w:rFonts w:ascii="Calibri" w:hAnsi="Calibri" w:cs="Calibri"/>
-        </w:rPr>
-        <w:t xml:space="preserve">x </w:t>
-      </w:r>
-      <w:r>
-        <w:rPr>
-          <w:rFonts w:ascii="Calibri" w:hAnsi="Calibri" w:cs="Calibri"/>
-        </w:rPr>
-        <w:t>8</w:t>
-      </w:r>
-      <w:r>
-        <w:rPr>
-          <w:rFonts w:ascii="Calibri" w:hAnsi="Calibri" w:cs="Calibri"/>
-        </w:rPr>
-        <w:t xml:space="preserve"> =         </w:t>
-      </w:r>
-      <w:proofErr w:type="gramStart"/>
-      <w:r>
-        <w:rPr>
-          <w:rFonts w:ascii="Calibri" w:hAnsi="Calibri" w:cs="Calibri"/>
-        </w:rPr>
-        <w:t xml:space="preserve">   (</w:t>
-      </w:r>
-      <w:proofErr w:type="gramEnd"/>
-      <w:r>
-        <w:rPr>
-          <w:rFonts w:ascii="Calibri" w:hAnsi="Calibri" w:cs="Calibri"/>
-        </w:rPr>
-        <w:t>21574</w:t>
-      </w:r>
-      <w:r>
-        <w:rPr>
-          <w:rFonts w:ascii="Calibri" w:hAnsi="Calibri" w:cs="Calibri"/>
-        </w:rPr>
-        <w:t>x</w:t>
-      </w:r>
-      <w:r>
-        <w:rPr>
-          <w:rFonts w:ascii="Calibri" w:hAnsi="Calibri" w:cs="Calibri"/>
-        </w:rPr>
-        <w:t>21574</w:t>
-      </w:r>
-      <w:r>
-        <w:rPr>
-          <w:rFonts w:ascii="Calibri" w:hAnsi="Calibri" w:cs="Calibri"/>
-        </w:rPr>
-        <w:t xml:space="preserve">)  x     ( </w:t>
-      </w:r>
-      <w:r>
-        <w:rPr>
-          <w:rFonts w:ascii="Calibri" w:hAnsi="Calibri" w:cs="Calibri"/>
-        </w:rPr>
-        <w:t>21574x8</w:t>
-      </w:r>
-      <w:r>
-        <w:rPr>
-          <w:rFonts w:ascii="Calibri" w:hAnsi="Calibri" w:cs="Calibri"/>
-        </w:rPr>
-        <w:t xml:space="preserve"> ) x ( </w:t>
-      </w:r>
-      <w:r>
-        <w:rPr>
-          <w:rFonts w:ascii="Calibri" w:hAnsi="Calibri" w:cs="Calibri"/>
-        </w:rPr>
-        <w:t>8</w:t>
-      </w:r>
-      <w:r>
-        <w:rPr>
-          <w:rFonts w:ascii="Calibri" w:hAnsi="Calibri" w:cs="Calibri"/>
-        </w:rPr>
-        <w:t xml:space="preserve">x </w:t>
-      </w:r>
-      <w:r>
-        <w:rPr>
-          <w:rFonts w:ascii="Calibri" w:hAnsi="Calibri" w:cs="Calibri"/>
-        </w:rPr>
-        <w:t>8</w:t>
-      </w:r>
-      <w:r>
-        <w:rPr>
-          <w:rFonts w:ascii="Calibri" w:hAnsi="Calibri" w:cs="Calibri"/>
-        </w:rPr>
-        <w:t>)</w:t>
-      </w:r>
-    </w:p>
-    <w:p>
-      <w:pPr>
-        <w:rPr>
-          <w:rFonts w:ascii="Calibri" w:hAnsi="Calibri" w:cs="Calibri"/>
-        </w:rPr>
-      </w:pPr>
-      <w:r>
-        <w:rPr>
-          <w:rFonts w:ascii="Calibri" w:hAnsi="Calibri" w:cs="Calibri"/>
-        </w:rPr>
-        <w:t xml:space="preserve">Hence </w:t>
-      </w:r>
-    </w:p>
-    <w:p>
-      <w:pPr>
-        <w:rPr>
-          <w:rFonts w:ascii="Calibri" w:hAnsi="Calibri" w:cs="Calibri"/>
-        </w:rPr>
-      </w:pPr>
-      <w:r>
-        <w:rPr>
-          <w:rFonts w:ascii="Calibri" w:hAnsi="Calibri" w:cs="Calibri"/>
-        </w:rPr>
-        <w:t xml:space="preserve">At shape should be </w:t>
-      </w:r>
-      <w:r>
-        <w:rPr>
-          <w:rFonts w:ascii="Calibri" w:hAnsi="Calibri" w:cs="Calibri"/>
-        </w:rPr>
-        <w:t>8</w:t>
-      </w:r>
-      <w:r>
-        <w:rPr>
-          <w:rFonts w:ascii="Calibri" w:hAnsi="Calibri" w:cs="Calibri"/>
-        </w:rPr>
-        <w:t>x</w:t>
-      </w:r>
-      <w:r>
-        <w:rPr>
-          <w:rFonts w:ascii="Calibri" w:hAnsi="Calibri" w:cs="Calibri"/>
-        </w:rPr>
-        <w:t>21574</w:t>
-      </w:r>
-      <w:r>
-        <w:rPr>
-          <w:rFonts w:ascii="Calibri" w:hAnsi="Calibri" w:cs="Calibri"/>
-        </w:rPr>
-        <w:t xml:space="preserve"> </w:t>
-      </w:r>
-    </w:p>
-    <w:p>
-      <w:pPr>
-        <w:rPr>
-          <w:rFonts w:ascii="Calibri" w:hAnsi="Calibri" w:cs="Calibri"/>
-        </w:rPr>
-      </w:pPr>
-      <w:r>
-        <w:rPr>
-          <w:rFonts w:ascii="Calibri" w:hAnsi="Calibri" w:cs="Calibri"/>
-        </w:rPr>
-        <w:t xml:space="preserve">Ut shape should be 21574x21574 </w:t>
-      </w:r>
-    </w:p>
-    <w:p>
-      <w:pPr>
-        <w:rPr>
-          <w:rFonts w:ascii="Calibri" w:hAnsi="Calibri" w:cs="Calibri"/>
-        </w:rPr>
-      </w:pPr>
-      <w:r>
-        <w:rPr>
-          <w:rFonts w:ascii="Calibri" w:hAnsi="Calibri" w:cs="Calibri"/>
-        </w:rPr>
-        <w:t xml:space="preserve">D inverse shape should be </w:t>
-      </w:r>
-      <w:r>
-        <w:rPr>
-          <w:rFonts w:ascii="Calibri" w:hAnsi="Calibri" w:cs="Calibri"/>
-        </w:rPr>
-        <w:t>8x2157</w:t>
-      </w:r>
-      <w:r>
-        <w:rPr>
-          <w:rFonts w:ascii="Calibri" w:hAnsi="Calibri" w:cs="Calibri"/>
-        </w:rPr>
-        <w:t>4</w:t>
-      </w:r>
-    </w:p>
-    <w:p>
-      <w:pPr>
-        <w:rPr>
-          <w:rFonts w:ascii="Calibri" w:hAnsi="Calibri" w:cs="Calibri"/>
-        </w:rPr>
-      </w:pPr>
-      <w:r>
-        <w:rPr>
-          <w:rFonts w:ascii="Calibri" w:hAnsi="Calibri" w:cs="Calibri"/>
-        </w:rPr>
-        <w:t>V shape will be 8x 8</w:t>
-      </w:r>
-    </w:p>
-    <w:p>
-      <w:pPr>
-        <w:rPr>
-          <w:rFonts w:ascii="Calibri" w:hAnsi="Calibri" w:cs="Calibri"/>
-        </w:rPr>
-      </w:pPr>
-    </w:p>
-    <w:p>
-      <w:pPr>
-        <w:rPr>
-          <w:rFonts w:ascii="Calibri" w:hAnsi="Calibri" w:cs="Calibri"/>
-        </w:rPr>
-      </w:pPr>
-      <w:proofErr w:type="gramStart"/>
-      <w:r>
-        <w:rPr>
-          <w:rFonts w:ascii="Calibri" w:hAnsi="Calibri" w:cs="Calibri"/>
-        </w:rPr>
-        <w:t>Steps :</w:t>
-      </w:r>
-      <w:proofErr w:type="gramEnd"/>
-      <w:r>
-        <w:rPr>
-          <w:rFonts w:ascii="Calibri" w:hAnsi="Calibri" w:cs="Calibri"/>
-        </w:rPr>
-        <w:t xml:space="preserve"> </w:t>
-      </w:r>
-      <w:r>
-        <w:rPr>
-          <w:rFonts w:ascii="Calibri" w:hAnsi="Calibri" w:cs="Calibri"/>
-        </w:rPr>
-        <w:br/>
-        <w:t xml:space="preserve">a) </w:t>
-      </w:r>
-      <w:r>
-        <w:rPr>
-          <w:rFonts w:ascii="Calibri" w:hAnsi="Calibri" w:cs="Calibri"/>
-        </w:rPr>
-        <w:t>read housing dataset</w:t>
-      </w:r>
-      <w:r>
-        <w:rPr>
-          <w:rFonts w:ascii="Calibri" w:hAnsi="Calibri" w:cs="Calibri"/>
-        </w:rPr>
-        <w:t xml:space="preserve"> for A. </w:t>
-      </w:r>
-    </w:p>
-    <w:p>
-      <w:pPr>
-        <w:rPr>
-          <w:rFonts w:ascii="Calibri" w:hAnsi="Calibri" w:cs="Calibri"/>
-        </w:rPr>
-      </w:pPr>
-      <w:r>
-        <w:rPr>
-          <w:rFonts w:ascii="Calibri" w:hAnsi="Calibri" w:cs="Calibri"/>
-        </w:rPr>
-        <w:t>b) get U, d, VT by applying SVD of A values</w:t>
-      </w:r>
-    </w:p>
-    <w:p>
-      <w:pPr>
-        <w:rPr>
-          <w:rFonts w:ascii="Calibri" w:hAnsi="Calibri" w:cs="Calibri"/>
-        </w:rPr>
-      </w:pPr>
-      <w:r>
-        <w:rPr>
-          <w:rFonts w:ascii="Calibri" w:hAnsi="Calibri" w:cs="Calibri"/>
-        </w:rPr>
-        <w:t xml:space="preserve">c) Calculate D inverse </w:t>
-      </w:r>
-    </w:p>
-    <w:p>
-      <w:pPr>
-        <w:rPr>
-          <w:rFonts w:ascii="Calibri" w:hAnsi="Calibri" w:cs="Calibri"/>
-        </w:rPr>
-      </w:pPr>
-      <w:r>
-        <w:rPr>
-          <w:rFonts w:ascii="Calibri" w:hAnsi="Calibri" w:cs="Calibri"/>
-        </w:rPr>
-        <w:t xml:space="preserve">d) Since its of dimension of </w:t>
-      </w:r>
-      <w:r>
-        <w:rPr>
-          <w:rFonts w:ascii="Calibri" w:hAnsi="Calibri" w:cs="Calibri"/>
-        </w:rPr>
-        <w:t>8</w:t>
-      </w:r>
-      <w:r>
-        <w:rPr>
-          <w:rFonts w:ascii="Calibri" w:hAnsi="Calibri" w:cs="Calibri"/>
-        </w:rPr>
-        <w:t>x</w:t>
-      </w:r>
-      <w:proofErr w:type="gramStart"/>
-      <w:r>
-        <w:rPr>
-          <w:rFonts w:ascii="Calibri" w:hAnsi="Calibri" w:cs="Calibri"/>
-        </w:rPr>
-        <w:t>8</w:t>
-      </w:r>
-      <w:r>
-        <w:rPr>
-          <w:rFonts w:ascii="Calibri" w:hAnsi="Calibri" w:cs="Calibri"/>
-        </w:rPr>
-        <w:t xml:space="preserve"> ,</w:t>
-      </w:r>
-      <w:proofErr w:type="gramEnd"/>
-      <w:r>
-        <w:rPr>
-          <w:rFonts w:ascii="Calibri" w:hAnsi="Calibri" w:cs="Calibri"/>
-        </w:rPr>
-        <w:t xml:space="preserve"> add </w:t>
+        <w:t xml:space="preserve">d) Since its of dimension of 8x8 , add </w:t>
       </w:r>
       <w:r>
         <w:rPr>
@@ -4949,15 +3916,7 @@
         <w:textAlignment w:val="baseline"/>
       </w:pPr>
       <w:r>
-        <w:t xml:space="preserve">Bias is a prejudice in favor or against a person, group, or thing that </w:t>
-      </w:r>
-      <w:proofErr w:type="gramStart"/>
-      <w:r>
-        <w:t>is considered to be</w:t>
-      </w:r>
-      <w:proofErr w:type="gramEnd"/>
-      <w:r>
-        <w:t xml:space="preserve"> unfair. Machine learning has shown great promise in </w:t>
+        <w:t xml:space="preserve">Bias is a prejudice in favor or against a person, group, or thing that is considered to be unfair. Machine learning has shown great promise in </w:t>
       </w:r>
       <w:r>
         <w:t xml:space="preserve">several industries like medical, financial, retail </w:t>
@@ -4992,19 +3951,8 @@
       <w:r>
         <w:t xml:space="preserve">Though it is considered unfair to have a bias in anything in life, in machine learning, biases can be inherent in the data itself, </w:t>
       </w:r>
-      <w:proofErr w:type="gramStart"/>
-      <w:r>
-        <w:t>It</w:t>
-      </w:r>
-      <w:proofErr w:type="gramEnd"/>
-      <w:r>
-        <w:t xml:space="preserve"> may be</w:t>
-      </w:r>
-      <w:r>
-        <w:t xml:space="preserve"> subtle and related to the source of data, the contents of the data (does it include elements that the model should be ignorant of?), and the training of the model itself</w:t>
-      </w:r>
-      <w:r>
-        <w:t xml:space="preserve">. </w:t>
+      <w:r>
+        <w:t xml:space="preserve">It may be subtle and related to the source of data, the contents of the data (does it include elements that the model should be ignorant of?), and the training of the model itself. </w:t>
       </w:r>
     </w:p>
     <w:p>
@@ -5016,16 +3964,7 @@
         <w:t xml:space="preserve">As an example, </w:t>
       </w:r>
       <w:r>
-        <w:t>i</w:t>
-      </w:r>
-      <w:r>
-        <w:t xml:space="preserve">f a </w:t>
-      </w:r>
-      <w:r>
-        <w:t>model</w:t>
-      </w:r>
-      <w:r>
-        <w:t xml:space="preserve"> was trained solely on video of daytime driving, it would have tragic results if the model were permitted to drive at night</w:t>
+        <w:t>if a model was trained solely on video of daytime driving, it would have tragic results if the model were permitted to drive at night</w:t>
       </w:r>
       <w:r>
         <w:t xml:space="preserve">. Similarly, if a financial model is trained only on the data of affluent San Francisco suburbs, the same model may not perform well for rural </w:t>
@@ -5060,20 +3999,8 @@
           <w:sz w:val="22"/>
           <w:szCs w:val="22"/>
         </w:rPr>
-        <w:t xml:space="preserve">In a machine learning models, the following can be sources of </w:t>
-      </w:r>
-      <w:proofErr w:type="gramStart"/>
-      <w:r>
-        <w:rPr>
-          <w:rFonts w:asciiTheme="minorHAnsi" w:eastAsiaTheme="minorHAnsi" w:hAnsiTheme="minorHAnsi" w:cstheme="minorBidi"/>
-          <w:b w:val="0"/>
-          <w:bCs w:val="0"/>
-          <w:sz w:val="22"/>
-          <w:szCs w:val="22"/>
-        </w:rPr>
-        <w:t>bias :</w:t>
-      </w:r>
-      <w:proofErr w:type="gramEnd"/>
+        <w:t>In a machine learning models, the following can be sources of bias :</w:t>
+      </w:r>
       <w:r>
         <w:t xml:space="preserve"> </w:t>
       </w:r>
@@ -5095,15 +4022,7 @@
         <w:shd w:val="clear" w:color="auto" w:fill="FFFFFF"/>
       </w:pPr>
       <w:r>
-        <w:t xml:space="preserve">Machine learning models are predictive engines that train on a large mass of data based on the past. They are made to predict based on what they have been trained to predict. These predictions are only as reliable as the human collecting and analyzing the data. The decision makers </w:t>
-      </w:r>
-      <w:proofErr w:type="gramStart"/>
-      <w:r>
-        <w:t>have to</w:t>
-      </w:r>
-      <w:proofErr w:type="gramEnd"/>
-      <w:r>
-        <w:t xml:space="preserve"> remember that if humans are involved at any part of the process, there is a greater chance of bias in the model.</w:t>
+        <w:t>Machine learning models are predictive engines that train on a large mass of data based on the past. They are made to predict based on what they have been trained to predict. These predictions are only as reliable as the human collecting and analyzing the data. The decision makers have to remember that if humans are involved at any part of the process, there is a greater chance of bias in the model.</w:t>
       </w:r>
     </w:p>
     <w:p>
@@ -5111,15 +4030,7 @@
         <w:shd w:val="clear" w:color="auto" w:fill="FFFFFF"/>
       </w:pPr>
       <w:r>
-        <w:t xml:space="preserve">The sample data used for training </w:t>
-      </w:r>
-      <w:proofErr w:type="gramStart"/>
-      <w:r>
-        <w:t>has to</w:t>
-      </w:r>
-      <w:proofErr w:type="gramEnd"/>
-      <w:r>
-        <w:t xml:space="preserve"> be as close a representation of the real scenario as possible. There are many factors that can bias a sample from the beginning and those reasons differ from each domain (i.e. </w:t>
+        <w:t xml:space="preserve">The sample data used for training has to be as close a representation of the real scenario as possible. There are many factors that can bias a sample from the beginning and those reasons differ from each domain (i.e. </w:t>
       </w:r>
       <w:r>
         <w:t>geography, age</w:t>
@@ -5133,16 +4044,11 @@
       <w:r>
         <w:t xml:space="preserve">, </w:t>
       </w:r>
-      <w:proofErr w:type="gramStart"/>
       <w:r>
         <w:t xml:space="preserve">time </w:t>
       </w:r>
       <w:r>
-        <w:t>,</w:t>
-      </w:r>
-      <w:proofErr w:type="gramEnd"/>
-      <w:r>
-        <w:t xml:space="preserve"> education etc.)</w:t>
+        <w:t>, education etc.)</w:t>
       </w:r>
     </w:p>
     <w:p>
@@ -5184,15 +4090,7 @@
         <w:shd w:val="clear" w:color="auto" w:fill="FFFFFF"/>
       </w:pPr>
       <w:r>
-        <w:t xml:space="preserve"> This again is a cause of human input. Prejudice occurs </w:t>
-      </w:r>
-      <w:proofErr w:type="gramStart"/>
-      <w:r>
-        <w:t>as a result of</w:t>
-      </w:r>
-      <w:proofErr w:type="gramEnd"/>
-      <w:r>
-        <w:t xml:space="preserve"> cultural stereotypes in the people involved in the process. Social class, race, nationality, gender can creep into a model that can completely and unjustly skew the results of </w:t>
+        <w:t xml:space="preserve"> This again is a cause of human input. Prejudice occurs as a result of cultural stereotypes in the people involved in the process. Social class, race, nationality, gender can creep into a model that can completely and unjustly skew the results of </w:t>
       </w:r>
       <w:r>
         <w:t>the</w:t>
@@ -5256,15 +4154,7 @@
           <w:bCs/>
           <w:u w:val="single"/>
         </w:rPr>
-        <w:t xml:space="preserve">4. </w:t>
-      </w:r>
-      <w:r>
-        <w:rPr>
-          <w:b/>
-          <w:bCs/>
-          <w:u w:val="single"/>
-        </w:rPr>
-        <w:t>Association bias:</w:t>
+        <w:t>4. Association bias:</w:t>
       </w:r>
       <w:r>
         <w:rPr>
@@ -5282,15 +4172,7 @@
         <w:t>The</w:t>
       </w:r>
       <w:r>
-        <w:t xml:space="preserve"> dataset may have a collection of jobs in which all men are </w:t>
-      </w:r>
-      <w:proofErr w:type="gramStart"/>
-      <w:r>
-        <w:t>doctors</w:t>
-      </w:r>
-      <w:proofErr w:type="gramEnd"/>
-      <w:r>
-        <w:t xml:space="preserve"> and all women are nurses. This does not mean that women cannot be doctors, and men cannot be nurses. However, as far as </w:t>
+        <w:t xml:space="preserve"> dataset may have a collection of jobs in which all men are doctors and all women are nurses. This does not mean that women cannot be doctors, and men cannot be nurses. However, as far as </w:t>
       </w:r>
       <w:r>
         <w:t>our</w:t>
@@ -5306,15 +4188,7 @@
           <w:bCs/>
           <w:u w:val="single"/>
         </w:rPr>
-        <w:t xml:space="preserve">5. </w:t>
-      </w:r>
-      <w:r>
-        <w:rPr>
-          <w:b/>
-          <w:bCs/>
-          <w:u w:val="single"/>
-        </w:rPr>
-        <w:t>Measurement bias:</w:t>
+        <w:t>5. Measurement bias:</w:t>
       </w:r>
       <w:r>
         <w:rPr>
@@ -5405,13 +4279,8 @@
       <w:r>
         <w:t xml:space="preserve"> </w:t>
       </w:r>
-      <w:proofErr w:type="gramStart"/>
-      <w:r>
-        <w:t>Reducible</w:t>
-      </w:r>
-      <w:proofErr w:type="gramEnd"/>
-      <w:r>
-        <w:t xml:space="preserve"> errors, on the other hand, is further broken down into square of bias and variance. Due to this bias-variance, it causes the</w:t>
+      <w:r>
+        <w:t>Reducible errors, on the other hand, is further broken down into square of bias and variance. Due to this bias-variance, it causes the</w:t>
       </w:r>
       <w:r>
         <w:t xml:space="preserve"> </w:t>
@@ -5438,7 +4307,6 @@
     </w:p>
     <w:p/>
     <w:p>
-      <w:proofErr w:type="gramStart"/>
       <w:r>
         <w:rPr>
           <w:b/>
@@ -5447,11 +4315,7 @@
         <w:t>Bias</w:t>
       </w:r>
       <w:r>
-        <w:t xml:space="preserve"> :</w:t>
-      </w:r>
-      <w:proofErr w:type="gramEnd"/>
-      <w:r>
-        <w:t xml:space="preserve"> </w:t>
+        <w:t xml:space="preserve"> : </w:t>
       </w:r>
       <w:r>
         <w:t>Bias is the difference between the average prediction of our model and the correct value which we are trying to predict. Model with high bias pays very little attention to the training data and oversimplifies the model. It always leads to high error on training and test data.</w:t>
@@ -5498,15 +4362,7 @@
         <w:ind w:left="1095"/>
       </w:pPr>
       <w:r>
-        <w:t>Use more complex model (</w:t>
-      </w:r>
-      <w:proofErr w:type="gramStart"/>
-      <w:r>
-        <w:t>e.g.</w:t>
-      </w:r>
-      <w:proofErr w:type="gramEnd"/>
-      <w:r>
-        <w:t xml:space="preserve"> kernelize, use non-linear models)</w:t>
+        <w:t>Use more complex model (e.g. kernelize, use non-linear models)</w:t>
       </w:r>
     </w:p>
     <w:p>
@@ -5556,22 +4412,7 @@
         <w:t> As a result, such models perform very well on training data but has high error rates on test data.</w:t>
       </w:r>
       <w:r>
-        <w:t xml:space="preserve"> Variance</w:t>
-      </w:r>
-      <w:r>
-        <w:t xml:space="preserve"> occurs when the model has </w:t>
-      </w:r>
-      <w:r>
-        <w:t>high sensitivity</w:t>
-      </w:r>
-      <w:r>
-        <w:t xml:space="preserve"> to </w:t>
-      </w:r>
-      <w:r>
-        <w:t>specific sets of training data</w:t>
-      </w:r>
-      <w:r>
-        <w:t xml:space="preserve">. </w:t>
+        <w:t xml:space="preserve"> Variance occurs when the model has high sensitivity to specific sets of training data. </w:t>
       </w:r>
     </w:p>
     <w:p/>
@@ -5660,12 +4501,15 @@
         <w:ind w:left="1095"/>
       </w:pPr>
       <w:r>
-        <w:t>Bagging (will be covered later in the course)</w:t>
+        <w:t xml:space="preserve">Bagging </w:t>
       </w:r>
     </w:p>
     <w:p/>
     <w:p>
       <w:r>
+        <w:rPr>
+          <w:noProof/>
+        </w:rPr>
         <w:lastRenderedPageBreak/>
         <w:drawing>
           <wp:inline distT="0" distB="0" distL="0" distR="0" wp14:anchorId="43F711C9" wp14:editId="7872239C">
@@ -5706,6 +4550,9 @@
     </w:p>
     <w:p>
       <w:r>
+        <w:rPr>
+          <w:noProof/>
+        </w:rPr>
         <w:drawing>
           <wp:inline distT="0" distB="0" distL="0" distR="0" wp14:anchorId="436C3471" wp14:editId="1CA94EA8">
             <wp:extent cx="5943600" cy="1910080"/>
@@ -5762,20 +4609,8 @@
           <w:sz w:val="22"/>
           <w:szCs w:val="22"/>
         </w:rPr>
-        <w:t xml:space="preserve">Bias – Variance </w:t>
-      </w:r>
-      <w:proofErr w:type="gramStart"/>
-      <w:r>
-        <w:rPr>
-          <w:rFonts w:asciiTheme="minorHAnsi" w:eastAsiaTheme="minorHAnsi" w:hAnsiTheme="minorHAnsi" w:cstheme="minorBidi"/>
-          <w:b/>
-          <w:bCs/>
-          <w:sz w:val="22"/>
-          <w:szCs w:val="22"/>
-        </w:rPr>
-        <w:t>Tradeoff :</w:t>
-      </w:r>
-      <w:proofErr w:type="gramEnd"/>
+        <w:t>Bias – Variance Tradeoff :</w:t>
+      </w:r>
       <w:r>
         <w:t xml:space="preserve"> </w:t>
       </w:r>
@@ -5801,59 +4636,23 @@
           <w:sz w:val="22"/>
           <w:szCs w:val="22"/>
         </w:rPr>
-        <w:t xml:space="preserve"> model is too simple and has very few parameters then it may have high bias and low variance. On the other </w:t>
-      </w:r>
-      <w:proofErr w:type="gramStart"/>
+        <w:t xml:space="preserve"> model is too simple and has very few parameters then it may have high bias and low variance. On the other hand if </w:t>
+      </w:r>
       <w:r>
         <w:rPr>
           <w:rFonts w:asciiTheme="minorHAnsi" w:eastAsiaTheme="minorHAnsi" w:hAnsiTheme="minorHAnsi" w:cstheme="minorBidi"/>
           <w:sz w:val="22"/>
           <w:szCs w:val="22"/>
         </w:rPr>
-        <w:t>hand</w:t>
-      </w:r>
-      <w:proofErr w:type="gramEnd"/>
+        <w:t>the</w:t>
+      </w:r>
       <w:r>
         <w:rPr>
           <w:rFonts w:asciiTheme="minorHAnsi" w:eastAsiaTheme="minorHAnsi" w:hAnsiTheme="minorHAnsi" w:cstheme="minorBidi"/>
           <w:sz w:val="22"/>
           <w:szCs w:val="22"/>
         </w:rPr>
-        <w:t xml:space="preserve"> if </w:t>
-      </w:r>
-      <w:r>
-        <w:rPr>
-          <w:rFonts w:asciiTheme="minorHAnsi" w:eastAsiaTheme="minorHAnsi" w:hAnsiTheme="minorHAnsi" w:cstheme="minorBidi"/>
-          <w:sz w:val="22"/>
-          <w:szCs w:val="22"/>
-        </w:rPr>
-        <w:t>the</w:t>
-      </w:r>
-      <w:r>
-        <w:rPr>
-          <w:rFonts w:asciiTheme="minorHAnsi" w:eastAsiaTheme="minorHAnsi" w:hAnsiTheme="minorHAnsi" w:cstheme="minorBidi"/>
-          <w:sz w:val="22"/>
-          <w:szCs w:val="22"/>
-        </w:rPr>
-        <w:t xml:space="preserve"> model has large number of parameters then it’s going to have high variance and low bias. </w:t>
-      </w:r>
-      <w:proofErr w:type="gramStart"/>
-      <w:r>
-        <w:rPr>
-          <w:rFonts w:asciiTheme="minorHAnsi" w:eastAsiaTheme="minorHAnsi" w:hAnsiTheme="minorHAnsi" w:cstheme="minorBidi"/>
-          <w:sz w:val="22"/>
-          <w:szCs w:val="22"/>
-        </w:rPr>
-        <w:t>So</w:t>
-      </w:r>
-      <w:proofErr w:type="gramEnd"/>
-      <w:r>
-        <w:rPr>
-          <w:rFonts w:asciiTheme="minorHAnsi" w:eastAsiaTheme="minorHAnsi" w:hAnsiTheme="minorHAnsi" w:cstheme="minorBidi"/>
-          <w:sz w:val="22"/>
-          <w:szCs w:val="22"/>
-        </w:rPr>
-        <w:t xml:space="preserve"> we need to find the right/good balance without overfitting and underfitting the data.</w:t>
+        <w:t xml:space="preserve"> model has large number of parameters then it’s going to have high variance and low bias. So we need to find the right/good balance without overfitting and underfitting the data.</w:t>
       </w:r>
     </w:p>
     <w:p>
@@ -5872,7 +4671,6 @@
         <w:t xml:space="preserve">Total </w:t>
       </w:r>
       <w:proofErr w:type="spellStart"/>
-      <w:proofErr w:type="gramStart"/>
       <w:r>
         <w:t>Error</w:t>
       </w:r>
@@ -5883,7 +4681,6 @@
         <w:t>To</w:t>
       </w:r>
       <w:proofErr w:type="spellEnd"/>
-      <w:proofErr w:type="gramEnd"/>
       <w:r>
         <w:t xml:space="preserve"> build a good model, we need to find a good balance between bias and variance such that it minimizes the total error.</w:t>
       </w:r>
@@ -5893,6 +4690,9 @@
         <w:spacing w:line="240" w:lineRule="auto"/>
       </w:pPr>
       <w:r>
+        <w:rPr>
+          <w:noProof/>
+        </w:rPr>
         <w:drawing>
           <wp:inline distT="0" distB="0" distL="0" distR="0" wp14:anchorId="52F12E2A" wp14:editId="516F2F5E">
             <wp:extent cx="4198620" cy="381000"/>
@@ -5948,6 +4748,9 @@
         <w:spacing w:line="240" w:lineRule="auto"/>
       </w:pPr>
       <w:r>
+        <w:rPr>
+          <w:noProof/>
+        </w:rPr>
         <w:lastRenderedPageBreak/>
         <w:drawing>
           <wp:inline distT="0" distB="0" distL="0" distR="0" wp14:anchorId="50DBE4C5" wp14:editId="6F54F635">

</xml_diff>